<commit_message>
Substitute "Alt" => "Opt" for macOS versions.
(Also removed "Click" from "Select in All Tracks", since it's more commonly used with drag).
</commit_message>
<xml_diff>
--- a/shortcuts/CubaseShortcutsMac.docx
+++ b/shortcuts/CubaseShortcutsMac.docx
@@ -173,15 +173,37 @@
         </w:rPr>
         <w:tab/>
       </w:r>
-      <w:r>
-        <w:rPr>
-          <w:rFonts w:ascii="Consolas" w:hAnsi="Consolas"/>
-          <w:b/>
-          <w:bCs/>
-          <w:sz w:val="20"/>
-          <w:szCs w:val="20"/>
-        </w:rPr>
-        <w:t>Alt F3</w:t>
+      <w:proofErr w:type="spellStart"/>
+      <w:r>
+        <w:rPr>
+          <w:rFonts w:ascii="Consolas" w:hAnsi="Consolas"/>
+          <w:b/>
+          <w:bCs/>
+          <w:sz w:val="20"/>
+          <w:szCs w:val="20"/>
+        </w:rPr>
+        <w:t>Opt</w:t>
+      </w:r>
+      <w:proofErr w:type="spellEnd"/>
+      <w:r>
+        <w:rPr>
+          <w:rFonts w:ascii="Consolas" w:hAnsi="Consolas"/>
+          <w:b/>
+          <w:bCs/>
+          <w:sz w:val="20"/>
+          <w:szCs w:val="20"/>
+        </w:rPr>
+        <w:t xml:space="preserve"> </w:t>
+      </w:r>
+      <w:r>
+        <w:rPr>
+          <w:rFonts w:ascii="Consolas" w:hAnsi="Consolas"/>
+          <w:b/>
+          <w:bCs/>
+          <w:sz w:val="20"/>
+          <w:szCs w:val="20"/>
+        </w:rPr>
+        <w:t>F3</w:t>
       </w:r>
       <w:r>
         <w:tab/>
@@ -470,7 +492,39 @@
           <w:sz w:val="20"/>
           <w:szCs w:val="20"/>
         </w:rPr>
-        <w:t xml:space="preserve"> Alt L</w:t>
+        <w:t xml:space="preserve"> </w:t>
+      </w:r>
+      <w:proofErr w:type="spellStart"/>
+      <w:r>
+        <w:rPr>
+          <w:rFonts w:ascii="Consolas" w:hAnsi="Consolas"/>
+          <w:b/>
+          <w:bCs/>
+          <w:sz w:val="20"/>
+          <w:szCs w:val="20"/>
+        </w:rPr>
+        <w:t>Opt</w:t>
+      </w:r>
+      <w:proofErr w:type="spellEnd"/>
+      <w:r>
+        <w:rPr>
+          <w:rFonts w:ascii="Consolas" w:hAnsi="Consolas"/>
+          <w:b/>
+          <w:bCs/>
+          <w:sz w:val="20"/>
+          <w:szCs w:val="20"/>
+        </w:rPr>
+        <w:t xml:space="preserve"> </w:t>
+      </w:r>
+      <w:r>
+        <w:rPr>
+          <w:rFonts w:ascii="Consolas" w:hAnsi="Consolas"/>
+          <w:b/>
+          <w:bCs/>
+          <w:sz w:val="20"/>
+          <w:szCs w:val="20"/>
+        </w:rPr>
+        <w:t>L</w:t>
       </w:r>
       <w:r>
         <w:tab/>
@@ -524,7 +578,39 @@
           <w:sz w:val="20"/>
           <w:szCs w:val="20"/>
         </w:rPr>
-        <w:t xml:space="preserve"> Alt R</w:t>
+        <w:t xml:space="preserve"> </w:t>
+      </w:r>
+      <w:proofErr w:type="spellStart"/>
+      <w:r>
+        <w:rPr>
+          <w:rFonts w:ascii="Consolas" w:hAnsi="Consolas"/>
+          <w:b/>
+          <w:bCs/>
+          <w:sz w:val="20"/>
+          <w:szCs w:val="20"/>
+        </w:rPr>
+        <w:t>Opt</w:t>
+      </w:r>
+      <w:proofErr w:type="spellEnd"/>
+      <w:r>
+        <w:rPr>
+          <w:rFonts w:ascii="Consolas" w:hAnsi="Consolas"/>
+          <w:b/>
+          <w:bCs/>
+          <w:sz w:val="20"/>
+          <w:szCs w:val="20"/>
+        </w:rPr>
+        <w:t xml:space="preserve"> </w:t>
+      </w:r>
+      <w:r>
+        <w:rPr>
+          <w:rFonts w:ascii="Consolas" w:hAnsi="Consolas"/>
+          <w:b/>
+          <w:bCs/>
+          <w:sz w:val="20"/>
+          <w:szCs w:val="20"/>
+        </w:rPr>
+        <w:t>R</w:t>
       </w:r>
       <w:r>
         <w:tab/>
@@ -578,7 +664,39 @@
           <w:sz w:val="20"/>
           <w:szCs w:val="20"/>
         </w:rPr>
-        <w:t xml:space="preserve"> Alt B</w:t>
+        <w:t xml:space="preserve"> </w:t>
+      </w:r>
+      <w:proofErr w:type="spellStart"/>
+      <w:r>
+        <w:rPr>
+          <w:rFonts w:ascii="Consolas" w:hAnsi="Consolas"/>
+          <w:b/>
+          <w:bCs/>
+          <w:sz w:val="20"/>
+          <w:szCs w:val="20"/>
+        </w:rPr>
+        <w:t>Opt</w:t>
+      </w:r>
+      <w:proofErr w:type="spellEnd"/>
+      <w:r>
+        <w:rPr>
+          <w:rFonts w:ascii="Consolas" w:hAnsi="Consolas"/>
+          <w:b/>
+          <w:bCs/>
+          <w:sz w:val="20"/>
+          <w:szCs w:val="20"/>
+        </w:rPr>
+        <w:t xml:space="preserve"> </w:t>
+      </w:r>
+      <w:r>
+        <w:rPr>
+          <w:rFonts w:ascii="Consolas" w:hAnsi="Consolas"/>
+          <w:b/>
+          <w:bCs/>
+          <w:sz w:val="20"/>
+          <w:szCs w:val="20"/>
+        </w:rPr>
+        <w:t>B</w:t>
       </w:r>
       <w:r>
         <w:tab/>
@@ -629,7 +747,39 @@
           <w:sz w:val="20"/>
           <w:szCs w:val="20"/>
         </w:rPr>
-        <w:t xml:space="preserve"> Alt U</w:t>
+        <w:t xml:space="preserve"> </w:t>
+      </w:r>
+      <w:proofErr w:type="spellStart"/>
+      <w:r>
+        <w:rPr>
+          <w:rFonts w:ascii="Consolas" w:hAnsi="Consolas"/>
+          <w:b/>
+          <w:bCs/>
+          <w:sz w:val="20"/>
+          <w:szCs w:val="20"/>
+        </w:rPr>
+        <w:t>Opt</w:t>
+      </w:r>
+      <w:proofErr w:type="spellEnd"/>
+      <w:r>
+        <w:rPr>
+          <w:rFonts w:ascii="Consolas" w:hAnsi="Consolas"/>
+          <w:b/>
+          <w:bCs/>
+          <w:sz w:val="20"/>
+          <w:szCs w:val="20"/>
+        </w:rPr>
+        <w:t xml:space="preserve"> </w:t>
+      </w:r>
+      <w:r>
+        <w:rPr>
+          <w:rFonts w:ascii="Consolas" w:hAnsi="Consolas"/>
+          <w:b/>
+          <w:bCs/>
+          <w:sz w:val="20"/>
+          <w:szCs w:val="20"/>
+        </w:rPr>
+        <w:t>U</w:t>
       </w:r>
       <w:r>
         <w:tab/>
@@ -756,15 +906,37 @@
       <w:r>
         <w:tab/>
       </w:r>
-      <w:r>
-        <w:rPr>
-          <w:rFonts w:ascii="Consolas" w:hAnsi="Consolas"/>
-          <w:b/>
-          <w:bCs/>
-          <w:sz w:val="20"/>
-          <w:szCs w:val="20"/>
-        </w:rPr>
-        <w:t>Alt O</w:t>
+      <w:proofErr w:type="spellStart"/>
+      <w:r>
+        <w:rPr>
+          <w:rFonts w:ascii="Consolas" w:hAnsi="Consolas"/>
+          <w:b/>
+          <w:bCs/>
+          <w:sz w:val="20"/>
+          <w:szCs w:val="20"/>
+        </w:rPr>
+        <w:t>Opt</w:t>
+      </w:r>
+      <w:proofErr w:type="spellEnd"/>
+      <w:r>
+        <w:rPr>
+          <w:rFonts w:ascii="Consolas" w:hAnsi="Consolas"/>
+          <w:b/>
+          <w:bCs/>
+          <w:sz w:val="20"/>
+          <w:szCs w:val="20"/>
+        </w:rPr>
+        <w:t xml:space="preserve"> </w:t>
+      </w:r>
+      <w:r>
+        <w:rPr>
+          <w:rFonts w:ascii="Consolas" w:hAnsi="Consolas"/>
+          <w:b/>
+          <w:bCs/>
+          <w:sz w:val="20"/>
+          <w:szCs w:val="20"/>
+        </w:rPr>
+        <w:t>O</w:t>
       </w:r>
       <w:r>
         <w:tab/>
@@ -812,8 +984,42 @@
           <w:sz w:val="20"/>
           <w:szCs w:val="20"/>
         </w:rPr>
-        <w:t xml:space="preserve"> Alt T</w:t>
-      </w:r>
+        <w:t xml:space="preserve"> </w:t>
+      </w:r>
+      <w:proofErr w:type="spellStart"/>
+      <w:r>
+        <w:rPr>
+          <w:rFonts w:ascii="Consolas" w:hAnsi="Consolas"/>
+          <w:b/>
+          <w:bCs/>
+          <w:sz w:val="20"/>
+          <w:szCs w:val="20"/>
+        </w:rPr>
+        <w:t>Opt</w:t>
+      </w:r>
+      <w:proofErr w:type="spellEnd"/>
+      <w:r>
+        <w:rPr>
+          <w:rFonts w:ascii="Consolas" w:hAnsi="Consolas"/>
+          <w:b/>
+          <w:bCs/>
+          <w:sz w:val="20"/>
+          <w:szCs w:val="20"/>
+        </w:rPr>
+        <w:t xml:space="preserve"> </w:t>
+      </w:r>
+      <w:proofErr w:type="spellStart"/>
+      <w:r>
+        <w:rPr>
+          <w:rFonts w:ascii="Consolas" w:hAnsi="Consolas"/>
+          <w:b/>
+          <w:bCs/>
+          <w:sz w:val="20"/>
+          <w:szCs w:val="20"/>
+        </w:rPr>
+        <w:t>T</w:t>
+      </w:r>
+      <w:proofErr w:type="spellEnd"/>
       <w:r>
         <w:tab/>
       </w:r>
@@ -1624,16 +1830,18 @@
         </w:rPr>
         <w:tab/>
       </w:r>
-      <w:r>
-        <w:rPr>
-          <w:rFonts w:ascii="Consolas" w:hAnsi="Consolas"/>
-          <w:b/>
-          <w:bCs/>
-          <w:sz w:val="20"/>
-          <w:szCs w:val="20"/>
-        </w:rPr>
-        <w:t>Alt</w:t>
-      </w:r>
+      <w:proofErr w:type="spellStart"/>
+      <w:r>
+        <w:rPr>
+          <w:rFonts w:ascii="Consolas" w:hAnsi="Consolas"/>
+          <w:b/>
+          <w:bCs/>
+          <w:sz w:val="20"/>
+          <w:szCs w:val="20"/>
+        </w:rPr>
+        <w:t>Opt</w:t>
+      </w:r>
+      <w:proofErr w:type="spellEnd"/>
       <w:r>
         <w:tab/>
       </w:r>
@@ -1789,7 +1997,39 @@
           <w:sz w:val="20"/>
           <w:szCs w:val="20"/>
         </w:rPr>
-        <w:t xml:space="preserve"> Alt 1</w:t>
+        <w:t xml:space="preserve"> </w:t>
+      </w:r>
+      <w:proofErr w:type="spellStart"/>
+      <w:r>
+        <w:rPr>
+          <w:rFonts w:ascii="Consolas" w:hAnsi="Consolas"/>
+          <w:b/>
+          <w:bCs/>
+          <w:sz w:val="20"/>
+          <w:szCs w:val="20"/>
+        </w:rPr>
+        <w:t>Opt</w:t>
+      </w:r>
+      <w:proofErr w:type="spellEnd"/>
+      <w:r>
+        <w:rPr>
+          <w:rFonts w:ascii="Consolas" w:hAnsi="Consolas"/>
+          <w:b/>
+          <w:bCs/>
+          <w:sz w:val="20"/>
+          <w:szCs w:val="20"/>
+        </w:rPr>
+        <w:t xml:space="preserve"> </w:t>
+      </w:r>
+      <w:r>
+        <w:rPr>
+          <w:rFonts w:ascii="Consolas" w:hAnsi="Consolas"/>
+          <w:b/>
+          <w:bCs/>
+          <w:sz w:val="20"/>
+          <w:szCs w:val="20"/>
+        </w:rPr>
+        <w:t>1</w:t>
       </w:r>
       <w:r>
         <w:tab/>
@@ -2299,15 +2539,37 @@
       <w:r>
         <w:tab/>
       </w:r>
-      <w:r>
-        <w:rPr>
-          <w:rFonts w:ascii="Consolas" w:hAnsi="Consolas"/>
-          <w:b/>
-          <w:bCs/>
-          <w:sz w:val="20"/>
-          <w:szCs w:val="20"/>
-        </w:rPr>
-        <w:t>Alt Z</w:t>
+      <w:proofErr w:type="spellStart"/>
+      <w:r>
+        <w:rPr>
+          <w:rFonts w:ascii="Consolas" w:hAnsi="Consolas"/>
+          <w:b/>
+          <w:bCs/>
+          <w:sz w:val="20"/>
+          <w:szCs w:val="20"/>
+        </w:rPr>
+        <w:t>Opt</w:t>
+      </w:r>
+      <w:proofErr w:type="spellEnd"/>
+      <w:r>
+        <w:rPr>
+          <w:rFonts w:ascii="Consolas" w:hAnsi="Consolas"/>
+          <w:b/>
+          <w:bCs/>
+          <w:sz w:val="20"/>
+          <w:szCs w:val="20"/>
+        </w:rPr>
+        <w:t xml:space="preserve"> </w:t>
+      </w:r>
+      <w:r>
+        <w:rPr>
+          <w:rFonts w:ascii="Consolas" w:hAnsi="Consolas"/>
+          <w:b/>
+          <w:bCs/>
+          <w:sz w:val="20"/>
+          <w:szCs w:val="20"/>
+        </w:rPr>
+        <w:t>Z</w:t>
       </w:r>
       <w:r>
         <w:tab/>
@@ -2344,7 +2606,39 @@
           <w:sz w:val="20"/>
           <w:szCs w:val="20"/>
         </w:rPr>
-        <w:t xml:space="preserve"> Alt Z</w:t>
+        <w:t xml:space="preserve"> </w:t>
+      </w:r>
+      <w:proofErr w:type="spellStart"/>
+      <w:r>
+        <w:rPr>
+          <w:rFonts w:ascii="Consolas" w:hAnsi="Consolas"/>
+          <w:b/>
+          <w:bCs/>
+          <w:sz w:val="20"/>
+          <w:szCs w:val="20"/>
+        </w:rPr>
+        <w:t>Opt</w:t>
+      </w:r>
+      <w:proofErr w:type="spellEnd"/>
+      <w:r>
+        <w:rPr>
+          <w:rFonts w:ascii="Consolas" w:hAnsi="Consolas"/>
+          <w:b/>
+          <w:bCs/>
+          <w:sz w:val="20"/>
+          <w:szCs w:val="20"/>
+        </w:rPr>
+        <w:t xml:space="preserve"> </w:t>
+      </w:r>
+      <w:r>
+        <w:rPr>
+          <w:rFonts w:ascii="Consolas" w:hAnsi="Consolas"/>
+          <w:b/>
+          <w:bCs/>
+          <w:sz w:val="20"/>
+          <w:szCs w:val="20"/>
+        </w:rPr>
+        <w:t>Z</w:t>
       </w:r>
       <w:r>
         <w:tab/>
@@ -2813,7 +3107,38 @@
           <w:szCs w:val="20"/>
         </w:rPr>
         <w:tab/>
-        <w:t>Alt Space</w:t>
+      </w:r>
+      <w:proofErr w:type="spellStart"/>
+      <w:r>
+        <w:rPr>
+          <w:rFonts w:ascii="Consolas" w:hAnsi="Consolas"/>
+          <w:b/>
+          <w:bCs/>
+          <w:sz w:val="20"/>
+          <w:szCs w:val="20"/>
+        </w:rPr>
+        <w:t>Opt</w:t>
+      </w:r>
+      <w:proofErr w:type="spellEnd"/>
+      <w:r>
+        <w:rPr>
+          <w:rFonts w:ascii="Consolas" w:hAnsi="Consolas"/>
+          <w:b/>
+          <w:bCs/>
+          <w:sz w:val="20"/>
+          <w:szCs w:val="20"/>
+        </w:rPr>
+        <w:t xml:space="preserve"> </w:t>
+      </w:r>
+      <w:r>
+        <w:rPr>
+          <w:rFonts w:ascii="Consolas" w:hAnsi="Consolas"/>
+          <w:b/>
+          <w:bCs/>
+          <w:sz w:val="20"/>
+          <w:szCs w:val="20"/>
+        </w:rPr>
+        <w:t>Space</w:t>
       </w:r>
       <w:r>
         <w:rPr>
@@ -2872,7 +3197,38 @@
           <w:szCs w:val="20"/>
         </w:rPr>
         <w:tab/>
-        <w:t>Alt P</w:t>
+      </w:r>
+      <w:proofErr w:type="spellStart"/>
+      <w:r>
+        <w:rPr>
+          <w:rFonts w:ascii="Consolas" w:hAnsi="Consolas"/>
+          <w:b/>
+          <w:bCs/>
+          <w:sz w:val="20"/>
+          <w:szCs w:val="20"/>
+        </w:rPr>
+        <w:t>Opt</w:t>
+      </w:r>
+      <w:proofErr w:type="spellEnd"/>
+      <w:r>
+        <w:rPr>
+          <w:rFonts w:ascii="Consolas" w:hAnsi="Consolas"/>
+          <w:b/>
+          <w:bCs/>
+          <w:sz w:val="20"/>
+          <w:szCs w:val="20"/>
+        </w:rPr>
+        <w:t xml:space="preserve"> </w:t>
+      </w:r>
+      <w:r>
+        <w:rPr>
+          <w:rFonts w:ascii="Consolas" w:hAnsi="Consolas"/>
+          <w:b/>
+          <w:bCs/>
+          <w:sz w:val="20"/>
+          <w:szCs w:val="20"/>
+        </w:rPr>
+        <w:t>P</w:t>
       </w:r>
       <w:r>
         <w:rPr>
@@ -3170,8 +3526,42 @@
           <w:sz w:val="20"/>
           <w:szCs w:val="20"/>
         </w:rPr>
-        <w:t xml:space="preserve"> Alt T</w:t>
-      </w:r>
+        <w:t xml:space="preserve"> </w:t>
+      </w:r>
+      <w:proofErr w:type="spellStart"/>
+      <w:r>
+        <w:rPr>
+          <w:rFonts w:ascii="Consolas" w:hAnsi="Consolas"/>
+          <w:b/>
+          <w:bCs/>
+          <w:sz w:val="20"/>
+          <w:szCs w:val="20"/>
+        </w:rPr>
+        <w:t>Opt</w:t>
+      </w:r>
+      <w:proofErr w:type="spellEnd"/>
+      <w:r>
+        <w:rPr>
+          <w:rFonts w:ascii="Consolas" w:hAnsi="Consolas"/>
+          <w:b/>
+          <w:bCs/>
+          <w:sz w:val="20"/>
+          <w:szCs w:val="20"/>
+        </w:rPr>
+        <w:t xml:space="preserve"> </w:t>
+      </w:r>
+      <w:proofErr w:type="spellStart"/>
+      <w:r>
+        <w:rPr>
+          <w:rFonts w:ascii="Consolas" w:hAnsi="Consolas"/>
+          <w:b/>
+          <w:bCs/>
+          <w:sz w:val="20"/>
+          <w:szCs w:val="20"/>
+        </w:rPr>
+        <w:t>T</w:t>
+      </w:r>
+      <w:proofErr w:type="spellEnd"/>
       <w:r>
         <w:rPr>
           <w:rFonts w:ascii="Consolas" w:hAnsi="Consolas"/>
@@ -3325,15 +3715,37 @@
         </w:rPr>
         <w:tab/>
       </w:r>
-      <w:r>
-        <w:rPr>
-          <w:rFonts w:ascii="Consolas" w:hAnsi="Consolas"/>
-          <w:b/>
-          <w:bCs/>
-          <w:sz w:val="20"/>
-          <w:szCs w:val="20"/>
-        </w:rPr>
-        <w:t>Alt C</w:t>
+      <w:proofErr w:type="spellStart"/>
+      <w:r>
+        <w:rPr>
+          <w:rFonts w:ascii="Consolas" w:hAnsi="Consolas"/>
+          <w:b/>
+          <w:bCs/>
+          <w:sz w:val="20"/>
+          <w:szCs w:val="20"/>
+        </w:rPr>
+        <w:t>Opt</w:t>
+      </w:r>
+      <w:proofErr w:type="spellEnd"/>
+      <w:r>
+        <w:rPr>
+          <w:rFonts w:ascii="Consolas" w:hAnsi="Consolas"/>
+          <w:b/>
+          <w:bCs/>
+          <w:sz w:val="20"/>
+          <w:szCs w:val="20"/>
+        </w:rPr>
+        <w:t xml:space="preserve"> </w:t>
+      </w:r>
+      <w:r>
+        <w:rPr>
+          <w:rFonts w:ascii="Consolas" w:hAnsi="Consolas"/>
+          <w:b/>
+          <w:bCs/>
+          <w:sz w:val="20"/>
+          <w:szCs w:val="20"/>
+        </w:rPr>
+        <w:t>C</w:t>
       </w:r>
       <w:r>
         <w:tab/>
@@ -3496,7 +3908,39 @@
           <w:sz w:val="20"/>
           <w:szCs w:val="20"/>
         </w:rPr>
-        <w:t xml:space="preserve"> Alt Click</w:t>
+        <w:t xml:space="preserve"> </w:t>
+      </w:r>
+      <w:proofErr w:type="spellStart"/>
+      <w:r>
+        <w:rPr>
+          <w:rFonts w:ascii="Consolas" w:hAnsi="Consolas"/>
+          <w:b/>
+          <w:bCs/>
+          <w:sz w:val="20"/>
+          <w:szCs w:val="20"/>
+        </w:rPr>
+        <w:t>Opt</w:t>
+      </w:r>
+      <w:proofErr w:type="spellEnd"/>
+      <w:r>
+        <w:rPr>
+          <w:rFonts w:ascii="Consolas" w:hAnsi="Consolas"/>
+          <w:b/>
+          <w:bCs/>
+          <w:sz w:val="20"/>
+          <w:szCs w:val="20"/>
+        </w:rPr>
+        <w:t xml:space="preserve"> </w:t>
+      </w:r>
+      <w:r>
+        <w:rPr>
+          <w:rFonts w:ascii="Consolas" w:hAnsi="Consolas"/>
+          <w:b/>
+          <w:bCs/>
+          <w:sz w:val="20"/>
+          <w:szCs w:val="20"/>
+        </w:rPr>
+        <w:t>Click</w:t>
       </w:r>
       <w:r>
         <w:tab/>
@@ -4118,7 +4562,38 @@
           <w:szCs w:val="20"/>
         </w:rPr>
         <w:tab/>
-        <w:t>Alt B</w:t>
+      </w:r>
+      <w:proofErr w:type="spellStart"/>
+      <w:r>
+        <w:rPr>
+          <w:rFonts w:ascii="Consolas" w:hAnsi="Consolas"/>
+          <w:b/>
+          <w:bCs/>
+          <w:sz w:val="20"/>
+          <w:szCs w:val="20"/>
+        </w:rPr>
+        <w:t>Opt</w:t>
+      </w:r>
+      <w:proofErr w:type="spellEnd"/>
+      <w:r>
+        <w:rPr>
+          <w:rFonts w:ascii="Consolas" w:hAnsi="Consolas"/>
+          <w:b/>
+          <w:bCs/>
+          <w:sz w:val="20"/>
+          <w:szCs w:val="20"/>
+        </w:rPr>
+        <w:t xml:space="preserve"> </w:t>
+      </w:r>
+      <w:r>
+        <w:rPr>
+          <w:rFonts w:ascii="Consolas" w:hAnsi="Consolas"/>
+          <w:b/>
+          <w:bCs/>
+          <w:sz w:val="20"/>
+          <w:szCs w:val="20"/>
+        </w:rPr>
+        <w:t>B</w:t>
       </w:r>
       <w:r>
         <w:rPr>
@@ -4502,7 +4977,38 @@
           <w:szCs w:val="20"/>
         </w:rPr>
         <w:tab/>
-        <w:t>Alt Click</w:t>
+      </w:r>
+      <w:proofErr w:type="spellStart"/>
+      <w:r>
+        <w:rPr>
+          <w:rFonts w:ascii="Consolas" w:hAnsi="Consolas"/>
+          <w:b/>
+          <w:bCs/>
+          <w:sz w:val="20"/>
+          <w:szCs w:val="20"/>
+        </w:rPr>
+        <w:t>Opt</w:t>
+      </w:r>
+      <w:proofErr w:type="spellEnd"/>
+      <w:r>
+        <w:rPr>
+          <w:rFonts w:ascii="Consolas" w:hAnsi="Consolas"/>
+          <w:b/>
+          <w:bCs/>
+          <w:sz w:val="20"/>
+          <w:szCs w:val="20"/>
+        </w:rPr>
+        <w:t xml:space="preserve"> </w:t>
+      </w:r>
+      <w:r>
+        <w:rPr>
+          <w:rFonts w:ascii="Consolas" w:hAnsi="Consolas"/>
+          <w:b/>
+          <w:bCs/>
+          <w:sz w:val="20"/>
+          <w:szCs w:val="20"/>
+        </w:rPr>
+        <w:t>Click</w:t>
       </w:r>
       <w:r>
         <w:tab/>
@@ -4701,15 +5207,37 @@
         </w:rPr>
         <w:tab/>
       </w:r>
-      <w:r>
-        <w:rPr>
-          <w:rFonts w:ascii="Consolas" w:hAnsi="Consolas"/>
-          <w:b/>
-          <w:bCs/>
-          <w:sz w:val="20"/>
-          <w:szCs w:val="20"/>
-        </w:rPr>
-        <w:t>Alt C</w:t>
+      <w:proofErr w:type="spellStart"/>
+      <w:r>
+        <w:rPr>
+          <w:rFonts w:ascii="Consolas" w:hAnsi="Consolas"/>
+          <w:b/>
+          <w:bCs/>
+          <w:sz w:val="20"/>
+          <w:szCs w:val="20"/>
+        </w:rPr>
+        <w:t>Opt</w:t>
+      </w:r>
+      <w:proofErr w:type="spellEnd"/>
+      <w:r>
+        <w:rPr>
+          <w:rFonts w:ascii="Consolas" w:hAnsi="Consolas"/>
+          <w:b/>
+          <w:bCs/>
+          <w:sz w:val="20"/>
+          <w:szCs w:val="20"/>
+        </w:rPr>
+        <w:t xml:space="preserve"> </w:t>
+      </w:r>
+      <w:r>
+        <w:rPr>
+          <w:rFonts w:ascii="Consolas" w:hAnsi="Consolas"/>
+          <w:b/>
+          <w:bCs/>
+          <w:sz w:val="20"/>
+          <w:szCs w:val="20"/>
+        </w:rPr>
+        <w:t>C</w:t>
       </w:r>
       <w:r>
         <w:rPr>
@@ -5501,7 +6029,38 @@
           <w:szCs w:val="20"/>
         </w:rPr>
         <w:tab/>
-        <w:t>Alt G</w:t>
+      </w:r>
+      <w:proofErr w:type="spellStart"/>
+      <w:r>
+        <w:rPr>
+          <w:rFonts w:ascii="Consolas" w:hAnsi="Consolas"/>
+          <w:b/>
+          <w:bCs/>
+          <w:sz w:val="20"/>
+          <w:szCs w:val="20"/>
+        </w:rPr>
+        <w:t>Opt</w:t>
+      </w:r>
+      <w:proofErr w:type="spellEnd"/>
+      <w:r>
+        <w:rPr>
+          <w:rFonts w:ascii="Consolas" w:hAnsi="Consolas"/>
+          <w:b/>
+          <w:bCs/>
+          <w:sz w:val="20"/>
+          <w:szCs w:val="20"/>
+        </w:rPr>
+        <w:t xml:space="preserve"> </w:t>
+      </w:r>
+      <w:r>
+        <w:rPr>
+          <w:rFonts w:ascii="Consolas" w:hAnsi="Consolas"/>
+          <w:b/>
+          <w:bCs/>
+          <w:sz w:val="20"/>
+          <w:szCs w:val="20"/>
+        </w:rPr>
+        <w:t>G</w:t>
       </w:r>
       <w:r>
         <w:rPr>
@@ -5688,15 +6247,37 @@
         </w:rPr>
         <w:tab/>
       </w:r>
-      <w:r>
-        <w:rPr>
-          <w:rFonts w:ascii="Consolas" w:hAnsi="Consolas"/>
-          <w:b/>
-          <w:bCs/>
-          <w:sz w:val="20"/>
-          <w:szCs w:val="20"/>
-        </w:rPr>
-        <w:t>Alt S</w:t>
+      <w:proofErr w:type="spellStart"/>
+      <w:r>
+        <w:rPr>
+          <w:rFonts w:ascii="Consolas" w:hAnsi="Consolas"/>
+          <w:b/>
+          <w:bCs/>
+          <w:sz w:val="20"/>
+          <w:szCs w:val="20"/>
+        </w:rPr>
+        <w:t>Opt</w:t>
+      </w:r>
+      <w:proofErr w:type="spellEnd"/>
+      <w:r>
+        <w:rPr>
+          <w:rFonts w:ascii="Consolas" w:hAnsi="Consolas"/>
+          <w:b/>
+          <w:bCs/>
+          <w:sz w:val="20"/>
+          <w:szCs w:val="20"/>
+        </w:rPr>
+        <w:t xml:space="preserve"> </w:t>
+      </w:r>
+      <w:r>
+        <w:rPr>
+          <w:rFonts w:ascii="Consolas" w:hAnsi="Consolas"/>
+          <w:b/>
+          <w:bCs/>
+          <w:sz w:val="20"/>
+          <w:szCs w:val="20"/>
+        </w:rPr>
+        <w:t>S</w:t>
       </w:r>
       <w:r>
         <w:tab/>
@@ -6144,7 +6725,38 @@
           <w:szCs w:val="20"/>
         </w:rPr>
         <w:tab/>
-        <w:t>Alt Click</w:t>
+      </w:r>
+      <w:proofErr w:type="spellStart"/>
+      <w:r>
+        <w:rPr>
+          <w:rFonts w:ascii="Consolas" w:hAnsi="Consolas"/>
+          <w:b/>
+          <w:bCs/>
+          <w:sz w:val="20"/>
+          <w:szCs w:val="20"/>
+        </w:rPr>
+        <w:t>Opt</w:t>
+      </w:r>
+      <w:proofErr w:type="spellEnd"/>
+      <w:r>
+        <w:rPr>
+          <w:rFonts w:ascii="Consolas" w:hAnsi="Consolas"/>
+          <w:b/>
+          <w:bCs/>
+          <w:sz w:val="20"/>
+          <w:szCs w:val="20"/>
+        </w:rPr>
+        <w:t xml:space="preserve"> </w:t>
+      </w:r>
+      <w:r>
+        <w:rPr>
+          <w:rFonts w:ascii="Consolas" w:hAnsi="Consolas"/>
+          <w:b/>
+          <w:bCs/>
+          <w:sz w:val="20"/>
+          <w:szCs w:val="20"/>
+        </w:rPr>
+        <w:t>Click</w:t>
       </w:r>
       <w:r>
         <w:tab/>
@@ -6233,7 +6845,6 @@
           <w:szCs w:val="20"/>
         </w:rPr>
         <w:tab/>
-        <w:t xml:space="preserve">Alt </w:t>
       </w:r>
       <w:proofErr w:type="spellStart"/>
       <w:r>
@@ -6244,6 +6855,28 @@
           <w:sz w:val="20"/>
           <w:szCs w:val="20"/>
         </w:rPr>
+        <w:t>Opt</w:t>
+      </w:r>
+      <w:proofErr w:type="spellEnd"/>
+      <w:r>
+        <w:rPr>
+          <w:rFonts w:ascii="Consolas" w:hAnsi="Consolas"/>
+          <w:b/>
+          <w:bCs/>
+          <w:sz w:val="20"/>
+          <w:szCs w:val="20"/>
+        </w:rPr>
+        <w:t xml:space="preserve"> </w:t>
+      </w:r>
+      <w:proofErr w:type="spellStart"/>
+      <w:r>
+        <w:rPr>
+          <w:rFonts w:ascii="Consolas" w:hAnsi="Consolas"/>
+          <w:b/>
+          <w:bCs/>
+          <w:sz w:val="20"/>
+          <w:szCs w:val="20"/>
+        </w:rPr>
         <w:t>Dbl</w:t>
       </w:r>
       <w:proofErr w:type="spellEnd"/>
@@ -6304,16 +6937,40 @@
       <w:r>
         <w:tab/>
       </w:r>
-      <w:r>
-        <w:rPr>
-          <w:rFonts w:ascii="Consolas" w:hAnsi="Consolas"/>
-          <w:b/>
-          <w:bCs/>
-          <w:sz w:val="20"/>
-          <w:szCs w:val="20"/>
-        </w:rPr>
-        <w:t>Alt O</w:t>
-      </w:r>
+      <w:proofErr w:type="spellStart"/>
+      <w:r>
+        <w:rPr>
+          <w:rFonts w:ascii="Consolas" w:hAnsi="Consolas"/>
+          <w:b/>
+          <w:bCs/>
+          <w:sz w:val="20"/>
+          <w:szCs w:val="20"/>
+        </w:rPr>
+        <w:t>Opt</w:t>
+      </w:r>
+      <w:proofErr w:type="spellEnd"/>
+      <w:r>
+        <w:rPr>
+          <w:rFonts w:ascii="Consolas" w:hAnsi="Consolas"/>
+          <w:b/>
+          <w:bCs/>
+          <w:sz w:val="20"/>
+          <w:szCs w:val="20"/>
+        </w:rPr>
+        <w:t xml:space="preserve"> </w:t>
+      </w:r>
+      <w:proofErr w:type="spellStart"/>
+      <w:r>
+        <w:rPr>
+          <w:rFonts w:ascii="Consolas" w:hAnsi="Consolas"/>
+          <w:b/>
+          <w:bCs/>
+          <w:sz w:val="20"/>
+          <w:szCs w:val="20"/>
+        </w:rPr>
+        <w:t>O</w:t>
+      </w:r>
+      <w:proofErr w:type="spellEnd"/>
       <w:r>
         <w:tab/>
       </w:r>
@@ -6630,7 +7287,39 @@
           <w:sz w:val="20"/>
           <w:szCs w:val="20"/>
         </w:rPr>
-        <w:t xml:space="preserve"> Alt I</w:t>
+        <w:t xml:space="preserve"> </w:t>
+      </w:r>
+      <w:proofErr w:type="spellStart"/>
+      <w:r>
+        <w:rPr>
+          <w:rFonts w:ascii="Consolas" w:hAnsi="Consolas"/>
+          <w:b/>
+          <w:bCs/>
+          <w:sz w:val="20"/>
+          <w:szCs w:val="20"/>
+        </w:rPr>
+        <w:t>Opt</w:t>
+      </w:r>
+      <w:proofErr w:type="spellEnd"/>
+      <w:r>
+        <w:rPr>
+          <w:rFonts w:ascii="Consolas" w:hAnsi="Consolas"/>
+          <w:b/>
+          <w:bCs/>
+          <w:sz w:val="20"/>
+          <w:szCs w:val="20"/>
+        </w:rPr>
+        <w:t xml:space="preserve"> </w:t>
+      </w:r>
+      <w:r>
+        <w:rPr>
+          <w:rFonts w:ascii="Consolas" w:hAnsi="Consolas"/>
+          <w:b/>
+          <w:bCs/>
+          <w:sz w:val="20"/>
+          <w:szCs w:val="20"/>
+        </w:rPr>
+        <w:t>I</w:t>
       </w:r>
       <w:r>
         <w:tab/>
@@ -7440,16 +8129,6 @@
         <w:t>⇧</w:t>
       </w:r>
       <w:r>
-        <w:rPr>
-          <w:rFonts w:ascii="Consolas" w:hAnsi="Consolas"/>
-          <w:b/>
-          <w:bCs/>
-          <w:sz w:val="20"/>
-          <w:szCs w:val="20"/>
-        </w:rPr>
-        <w:t xml:space="preserve"> Click</w:t>
-      </w:r>
-      <w:r>
         <w:tab/>
       </w:r>
       <w:r>
@@ -7695,15 +8374,37 @@
       <w:r>
         <w:tab/>
       </w:r>
-      <w:r>
-        <w:rPr>
-          <w:rFonts w:ascii="Consolas" w:hAnsi="Consolas"/>
-          <w:b/>
-          <w:bCs/>
-          <w:sz w:val="20"/>
-          <w:szCs w:val="20"/>
-        </w:rPr>
-        <w:t>Alt ←</w:t>
+      <w:proofErr w:type="spellStart"/>
+      <w:r>
+        <w:rPr>
+          <w:rFonts w:ascii="Consolas" w:hAnsi="Consolas"/>
+          <w:b/>
+          <w:bCs/>
+          <w:sz w:val="20"/>
+          <w:szCs w:val="20"/>
+        </w:rPr>
+        <w:t>Opt</w:t>
+      </w:r>
+      <w:proofErr w:type="spellEnd"/>
+      <w:r>
+        <w:rPr>
+          <w:rFonts w:ascii="Consolas" w:hAnsi="Consolas"/>
+          <w:b/>
+          <w:bCs/>
+          <w:sz w:val="20"/>
+          <w:szCs w:val="20"/>
+        </w:rPr>
+        <w:t xml:space="preserve"> </w:t>
+      </w:r>
+      <w:r>
+        <w:rPr>
+          <w:rFonts w:ascii="Consolas" w:hAnsi="Consolas"/>
+          <w:b/>
+          <w:bCs/>
+          <w:sz w:val="20"/>
+          <w:szCs w:val="20"/>
+        </w:rPr>
+        <w:t>←</w:t>
       </w:r>
       <w:r>
         <w:rPr>
@@ -7758,7 +8459,39 @@
           <w:sz w:val="20"/>
           <w:szCs w:val="20"/>
         </w:rPr>
-        <w:t xml:space="preserve"> Alt ←</w:t>
+        <w:t xml:space="preserve"> </w:t>
+      </w:r>
+      <w:proofErr w:type="spellStart"/>
+      <w:r>
+        <w:rPr>
+          <w:rFonts w:ascii="Consolas" w:hAnsi="Consolas"/>
+          <w:b/>
+          <w:bCs/>
+          <w:sz w:val="20"/>
+          <w:szCs w:val="20"/>
+        </w:rPr>
+        <w:t>Opt</w:t>
+      </w:r>
+      <w:proofErr w:type="spellEnd"/>
+      <w:r>
+        <w:rPr>
+          <w:rFonts w:ascii="Consolas" w:hAnsi="Consolas"/>
+          <w:b/>
+          <w:bCs/>
+          <w:sz w:val="20"/>
+          <w:szCs w:val="20"/>
+        </w:rPr>
+        <w:t xml:space="preserve"> </w:t>
+      </w:r>
+      <w:r>
+        <w:rPr>
+          <w:rFonts w:ascii="Consolas" w:hAnsi="Consolas"/>
+          <w:b/>
+          <w:bCs/>
+          <w:sz w:val="20"/>
+          <w:szCs w:val="20"/>
+        </w:rPr>
+        <w:t>←</w:t>
       </w:r>
       <w:r>
         <w:rPr>
@@ -8105,7 +8838,39 @@
           <w:sz w:val="20"/>
           <w:szCs w:val="20"/>
         </w:rPr>
-        <w:t xml:space="preserve"> Alt S</w:t>
+        <w:t xml:space="preserve"> </w:t>
+      </w:r>
+      <w:proofErr w:type="spellStart"/>
+      <w:r>
+        <w:rPr>
+          <w:rFonts w:ascii="Consolas" w:hAnsi="Consolas"/>
+          <w:b/>
+          <w:bCs/>
+          <w:sz w:val="20"/>
+          <w:szCs w:val="20"/>
+        </w:rPr>
+        <w:t>Opt</w:t>
+      </w:r>
+      <w:proofErr w:type="spellEnd"/>
+      <w:r>
+        <w:rPr>
+          <w:rFonts w:ascii="Consolas" w:hAnsi="Consolas"/>
+          <w:b/>
+          <w:bCs/>
+          <w:sz w:val="20"/>
+          <w:szCs w:val="20"/>
+        </w:rPr>
+        <w:t xml:space="preserve"> </w:t>
+      </w:r>
+      <w:r>
+        <w:rPr>
+          <w:rFonts w:ascii="Consolas" w:hAnsi="Consolas"/>
+          <w:b/>
+          <w:bCs/>
+          <w:sz w:val="20"/>
+          <w:szCs w:val="20"/>
+        </w:rPr>
+        <w:t>S</w:t>
       </w:r>
       <w:r>
         <w:tab/>
@@ -8625,7 +9390,39 @@
           <w:sz w:val="20"/>
           <w:szCs w:val="20"/>
         </w:rPr>
-        <w:t xml:space="preserve"> Alt Click</w:t>
+        <w:t xml:space="preserve"> </w:t>
+      </w:r>
+      <w:proofErr w:type="spellStart"/>
+      <w:r>
+        <w:rPr>
+          <w:rFonts w:ascii="Consolas" w:hAnsi="Consolas"/>
+          <w:b/>
+          <w:bCs/>
+          <w:sz w:val="20"/>
+          <w:szCs w:val="20"/>
+        </w:rPr>
+        <w:t>Opt</w:t>
+      </w:r>
+      <w:proofErr w:type="spellEnd"/>
+      <w:r>
+        <w:rPr>
+          <w:rFonts w:ascii="Consolas" w:hAnsi="Consolas"/>
+          <w:b/>
+          <w:bCs/>
+          <w:sz w:val="20"/>
+          <w:szCs w:val="20"/>
+        </w:rPr>
+        <w:t xml:space="preserve"> </w:t>
+      </w:r>
+      <w:r>
+        <w:rPr>
+          <w:rFonts w:ascii="Consolas" w:hAnsi="Consolas"/>
+          <w:b/>
+          <w:bCs/>
+          <w:sz w:val="20"/>
+          <w:szCs w:val="20"/>
+        </w:rPr>
+        <w:t>Click</w:t>
       </w:r>
       <w:r>
         <w:tab/>
@@ -8817,7 +9614,39 @@
           <w:sz w:val="20"/>
           <w:szCs w:val="20"/>
         </w:rPr>
-        <w:t xml:space="preserve"> Alt C</w:t>
+        <w:t xml:space="preserve"> </w:t>
+      </w:r>
+      <w:proofErr w:type="spellStart"/>
+      <w:r>
+        <w:rPr>
+          <w:rFonts w:ascii="Consolas" w:hAnsi="Consolas"/>
+          <w:b/>
+          <w:bCs/>
+          <w:sz w:val="20"/>
+          <w:szCs w:val="20"/>
+        </w:rPr>
+        <w:t>Opt</w:t>
+      </w:r>
+      <w:proofErr w:type="spellEnd"/>
+      <w:r>
+        <w:rPr>
+          <w:rFonts w:ascii="Consolas" w:hAnsi="Consolas"/>
+          <w:b/>
+          <w:bCs/>
+          <w:sz w:val="20"/>
+          <w:szCs w:val="20"/>
+        </w:rPr>
+        <w:t xml:space="preserve"> </w:t>
+      </w:r>
+      <w:r>
+        <w:rPr>
+          <w:rFonts w:ascii="Consolas" w:hAnsi="Consolas"/>
+          <w:b/>
+          <w:bCs/>
+          <w:sz w:val="20"/>
+          <w:szCs w:val="20"/>
+        </w:rPr>
+        <w:t>C</w:t>
       </w:r>
       <w:r>
         <w:tab/>
@@ -8889,7 +9718,39 @@
           <w:sz w:val="20"/>
           <w:szCs w:val="20"/>
         </w:rPr>
-        <w:t xml:space="preserve"> Alt S</w:t>
+        <w:t xml:space="preserve"> </w:t>
+      </w:r>
+      <w:proofErr w:type="spellStart"/>
+      <w:r>
+        <w:rPr>
+          <w:rFonts w:ascii="Consolas" w:hAnsi="Consolas"/>
+          <w:b/>
+          <w:bCs/>
+          <w:sz w:val="20"/>
+          <w:szCs w:val="20"/>
+        </w:rPr>
+        <w:t>Opt</w:t>
+      </w:r>
+      <w:proofErr w:type="spellEnd"/>
+      <w:r>
+        <w:rPr>
+          <w:rFonts w:ascii="Consolas" w:hAnsi="Consolas"/>
+          <w:b/>
+          <w:bCs/>
+          <w:sz w:val="20"/>
+          <w:szCs w:val="20"/>
+        </w:rPr>
+        <w:t xml:space="preserve"> </w:t>
+      </w:r>
+      <w:r>
+        <w:rPr>
+          <w:rFonts w:ascii="Consolas" w:hAnsi="Consolas"/>
+          <w:b/>
+          <w:bCs/>
+          <w:sz w:val="20"/>
+          <w:szCs w:val="20"/>
+        </w:rPr>
+        <w:t>S</w:t>
       </w:r>
       <w:r>
         <w:tab/>
@@ -9135,7 +9996,38 @@
           <w:szCs w:val="20"/>
         </w:rPr>
         <w:tab/>
-        <w:t>Alt Click</w:t>
+      </w:r>
+      <w:proofErr w:type="spellStart"/>
+      <w:r>
+        <w:rPr>
+          <w:rFonts w:ascii="Consolas" w:hAnsi="Consolas"/>
+          <w:b/>
+          <w:bCs/>
+          <w:sz w:val="20"/>
+          <w:szCs w:val="20"/>
+        </w:rPr>
+        <w:t>Opt</w:t>
+      </w:r>
+      <w:proofErr w:type="spellEnd"/>
+      <w:r>
+        <w:rPr>
+          <w:rFonts w:ascii="Consolas" w:hAnsi="Consolas"/>
+          <w:b/>
+          <w:bCs/>
+          <w:sz w:val="20"/>
+          <w:szCs w:val="20"/>
+        </w:rPr>
+        <w:t xml:space="preserve"> </w:t>
+      </w:r>
+      <w:r>
+        <w:rPr>
+          <w:rFonts w:ascii="Consolas" w:hAnsi="Consolas"/>
+          <w:b/>
+          <w:bCs/>
+          <w:sz w:val="20"/>
+          <w:szCs w:val="20"/>
+        </w:rPr>
+        <w:t>Click</w:t>
       </w:r>
       <w:r>
         <w:tab/>
@@ -9425,18 +10317,50 @@
           <w:sz w:val="18"/>
           <w:szCs w:val="18"/>
         </w:rPr>
-        <w:t xml:space="preserve"> Alt Num</w:t>
-      </w:r>
-      <w:r>
-        <w:rPr>
-          <w:rFonts w:ascii="Consolas" w:hAnsi="Consolas"/>
-          <w:b/>
-          <w:bCs/>
-          <w:sz w:val="18"/>
-          <w:szCs w:val="18"/>
-        </w:rPr>
         <w:t xml:space="preserve"> </w:t>
       </w:r>
+      <w:proofErr w:type="spellStart"/>
+      <w:r>
+        <w:rPr>
+          <w:rFonts w:ascii="Consolas" w:hAnsi="Consolas"/>
+          <w:b/>
+          <w:bCs/>
+          <w:sz w:val="18"/>
+          <w:szCs w:val="18"/>
+        </w:rPr>
+        <w:t>Opt</w:t>
+      </w:r>
+      <w:proofErr w:type="spellEnd"/>
+      <w:r>
+        <w:rPr>
+          <w:rFonts w:ascii="Consolas" w:hAnsi="Consolas"/>
+          <w:b/>
+          <w:bCs/>
+          <w:sz w:val="18"/>
+          <w:szCs w:val="18"/>
+        </w:rPr>
+        <w:t xml:space="preserve"> </w:t>
+      </w:r>
+      <w:r>
+        <w:rPr>
+          <w:rFonts w:ascii="Consolas" w:hAnsi="Consolas"/>
+          <w:b/>
+          <w:bCs/>
+          <w:sz w:val="18"/>
+          <w:szCs w:val="18"/>
+        </w:rPr>
+        <w:t>Num</w:t>
+      </w:r>
+      <w:r>
+        <w:rPr>
+          <w:rFonts w:ascii="Consolas" w:hAnsi="Consolas"/>
+          <w:b/>
+          <w:bCs/>
+          <w:sz w:val="18"/>
+          <w:szCs w:val="18"/>
+        </w:rPr>
+        <w:t xml:space="preserve"> </w:t>
+      </w:r>
       <w:r>
         <w:rPr>
           <w:rFonts w:ascii="Consolas" w:hAnsi="Consolas"/>
@@ -9486,18 +10410,50 @@
           <w:sz w:val="18"/>
           <w:szCs w:val="18"/>
         </w:rPr>
-        <w:t xml:space="preserve"> Alt Num</w:t>
-      </w:r>
-      <w:r>
-        <w:rPr>
-          <w:rFonts w:ascii="Consolas" w:hAnsi="Consolas"/>
-          <w:b/>
-          <w:bCs/>
-          <w:sz w:val="18"/>
-          <w:szCs w:val="18"/>
-        </w:rPr>
         <w:t xml:space="preserve"> </w:t>
       </w:r>
+      <w:proofErr w:type="spellStart"/>
+      <w:r>
+        <w:rPr>
+          <w:rFonts w:ascii="Consolas" w:hAnsi="Consolas"/>
+          <w:b/>
+          <w:bCs/>
+          <w:sz w:val="18"/>
+          <w:szCs w:val="18"/>
+        </w:rPr>
+        <w:t>Opt</w:t>
+      </w:r>
+      <w:proofErr w:type="spellEnd"/>
+      <w:r>
+        <w:rPr>
+          <w:rFonts w:ascii="Consolas" w:hAnsi="Consolas"/>
+          <w:b/>
+          <w:bCs/>
+          <w:sz w:val="18"/>
+          <w:szCs w:val="18"/>
+        </w:rPr>
+        <w:t xml:space="preserve"> </w:t>
+      </w:r>
+      <w:r>
+        <w:rPr>
+          <w:rFonts w:ascii="Consolas" w:hAnsi="Consolas"/>
+          <w:b/>
+          <w:bCs/>
+          <w:sz w:val="18"/>
+          <w:szCs w:val="18"/>
+        </w:rPr>
+        <w:t>Num</w:t>
+      </w:r>
+      <w:r>
+        <w:rPr>
+          <w:rFonts w:ascii="Consolas" w:hAnsi="Consolas"/>
+          <w:b/>
+          <w:bCs/>
+          <w:sz w:val="18"/>
+          <w:szCs w:val="18"/>
+        </w:rPr>
+        <w:t xml:space="preserve"> </w:t>
+      </w:r>
       <w:r>
         <w:rPr>
           <w:rFonts w:ascii="Consolas" w:hAnsi="Consolas"/>
@@ -9545,18 +10501,50 @@
           <w:sz w:val="18"/>
           <w:szCs w:val="18"/>
         </w:rPr>
-        <w:t xml:space="preserve"> Alt Num</w:t>
-      </w:r>
-      <w:r>
-        <w:rPr>
-          <w:rFonts w:ascii="Consolas" w:hAnsi="Consolas"/>
-          <w:b/>
-          <w:bCs/>
-          <w:sz w:val="18"/>
-          <w:szCs w:val="18"/>
-        </w:rPr>
         <w:t xml:space="preserve"> </w:t>
       </w:r>
+      <w:proofErr w:type="spellStart"/>
+      <w:r>
+        <w:rPr>
+          <w:rFonts w:ascii="Consolas" w:hAnsi="Consolas"/>
+          <w:b/>
+          <w:bCs/>
+          <w:sz w:val="18"/>
+          <w:szCs w:val="18"/>
+        </w:rPr>
+        <w:t>Opt</w:t>
+      </w:r>
+      <w:proofErr w:type="spellEnd"/>
+      <w:r>
+        <w:rPr>
+          <w:rFonts w:ascii="Consolas" w:hAnsi="Consolas"/>
+          <w:b/>
+          <w:bCs/>
+          <w:sz w:val="18"/>
+          <w:szCs w:val="18"/>
+        </w:rPr>
+        <w:t xml:space="preserve"> </w:t>
+      </w:r>
+      <w:r>
+        <w:rPr>
+          <w:rFonts w:ascii="Consolas" w:hAnsi="Consolas"/>
+          <w:b/>
+          <w:bCs/>
+          <w:sz w:val="18"/>
+          <w:szCs w:val="18"/>
+        </w:rPr>
+        <w:t>Num</w:t>
+      </w:r>
+      <w:r>
+        <w:rPr>
+          <w:rFonts w:ascii="Consolas" w:hAnsi="Consolas"/>
+          <w:b/>
+          <w:bCs/>
+          <w:sz w:val="18"/>
+          <w:szCs w:val="18"/>
+        </w:rPr>
+        <w:t xml:space="preserve"> </w:t>
+      </w:r>
       <w:r>
         <w:rPr>
           <w:rFonts w:ascii="Consolas" w:hAnsi="Consolas"/>
@@ -9604,7 +10592,39 @@
           <w:sz w:val="18"/>
           <w:szCs w:val="18"/>
         </w:rPr>
-        <w:t xml:space="preserve"> Alt Num</w:t>
+        <w:t xml:space="preserve"> </w:t>
+      </w:r>
+      <w:proofErr w:type="spellStart"/>
+      <w:r>
+        <w:rPr>
+          <w:rFonts w:ascii="Consolas" w:hAnsi="Consolas"/>
+          <w:b/>
+          <w:bCs/>
+          <w:sz w:val="18"/>
+          <w:szCs w:val="18"/>
+        </w:rPr>
+        <w:t>Opt</w:t>
+      </w:r>
+      <w:proofErr w:type="spellEnd"/>
+      <w:r>
+        <w:rPr>
+          <w:rFonts w:ascii="Consolas" w:hAnsi="Consolas"/>
+          <w:b/>
+          <w:bCs/>
+          <w:sz w:val="18"/>
+          <w:szCs w:val="18"/>
+        </w:rPr>
+        <w:t xml:space="preserve"> </w:t>
+      </w:r>
+      <w:r>
+        <w:rPr>
+          <w:rFonts w:ascii="Consolas" w:hAnsi="Consolas"/>
+          <w:b/>
+          <w:bCs/>
+          <w:sz w:val="18"/>
+          <w:szCs w:val="18"/>
+        </w:rPr>
+        <w:t>Num</w:t>
       </w:r>
       <w:r>
         <w:rPr>
@@ -10326,15 +11346,37 @@
       <w:r>
         <w:tab/>
       </w:r>
-      <w:r>
-        <w:rPr>
-          <w:rFonts w:ascii="Consolas" w:hAnsi="Consolas"/>
-          <w:b/>
-          <w:bCs/>
-          <w:sz w:val="20"/>
-          <w:szCs w:val="20"/>
-        </w:rPr>
-        <w:t>Alt Click</w:t>
+      <w:proofErr w:type="spellStart"/>
+      <w:r>
+        <w:rPr>
+          <w:rFonts w:ascii="Consolas" w:hAnsi="Consolas"/>
+          <w:b/>
+          <w:bCs/>
+          <w:sz w:val="20"/>
+          <w:szCs w:val="20"/>
+        </w:rPr>
+        <w:t>Opt</w:t>
+      </w:r>
+      <w:proofErr w:type="spellEnd"/>
+      <w:r>
+        <w:rPr>
+          <w:rFonts w:ascii="Consolas" w:hAnsi="Consolas"/>
+          <w:b/>
+          <w:bCs/>
+          <w:sz w:val="20"/>
+          <w:szCs w:val="20"/>
+        </w:rPr>
+        <w:t xml:space="preserve"> </w:t>
+      </w:r>
+      <w:r>
+        <w:rPr>
+          <w:rFonts w:ascii="Consolas" w:hAnsi="Consolas"/>
+          <w:b/>
+          <w:bCs/>
+          <w:sz w:val="20"/>
+          <w:szCs w:val="20"/>
+        </w:rPr>
+        <w:t>Click</w:t>
       </w:r>
       <w:r>
         <w:tab/>
@@ -10395,16 +11437,18 @@
       <w:r>
         <w:tab/>
       </w:r>
-      <w:r>
-        <w:rPr>
-          <w:rFonts w:ascii="Consolas" w:hAnsi="Consolas"/>
-          <w:b/>
-          <w:bCs/>
-          <w:sz w:val="20"/>
-          <w:szCs w:val="20"/>
-        </w:rPr>
-        <w:t>Alt</w:t>
-      </w:r>
+      <w:proofErr w:type="spellStart"/>
+      <w:r>
+        <w:rPr>
+          <w:rFonts w:ascii="Consolas" w:hAnsi="Consolas"/>
+          <w:b/>
+          <w:bCs/>
+          <w:sz w:val="20"/>
+          <w:szCs w:val="20"/>
+        </w:rPr>
+        <w:t>Opt</w:t>
+      </w:r>
+      <w:proofErr w:type="spellEnd"/>
       <w:r>
         <w:tab/>
       </w:r>
@@ -10607,15 +11651,37 @@
       <w:r>
         <w:tab/>
       </w:r>
-      <w:r>
-        <w:rPr>
-          <w:rFonts w:ascii="Consolas" w:hAnsi="Consolas"/>
-          <w:b/>
-          <w:bCs/>
-          <w:sz w:val="20"/>
-          <w:szCs w:val="20"/>
-        </w:rPr>
-        <w:t>Alt 1</w:t>
+      <w:proofErr w:type="spellStart"/>
+      <w:r>
+        <w:rPr>
+          <w:rFonts w:ascii="Consolas" w:hAnsi="Consolas"/>
+          <w:b/>
+          <w:bCs/>
+          <w:sz w:val="20"/>
+          <w:szCs w:val="20"/>
+        </w:rPr>
+        <w:t>Opt</w:t>
+      </w:r>
+      <w:proofErr w:type="spellEnd"/>
+      <w:r>
+        <w:rPr>
+          <w:rFonts w:ascii="Consolas" w:hAnsi="Consolas"/>
+          <w:b/>
+          <w:bCs/>
+          <w:sz w:val="20"/>
+          <w:szCs w:val="20"/>
+        </w:rPr>
+        <w:t xml:space="preserve"> </w:t>
+      </w:r>
+      <w:r>
+        <w:rPr>
+          <w:rFonts w:ascii="Consolas" w:hAnsi="Consolas"/>
+          <w:b/>
+          <w:bCs/>
+          <w:sz w:val="20"/>
+          <w:szCs w:val="20"/>
+        </w:rPr>
+        <w:t>1</w:t>
       </w:r>
       <w:r>
         <w:tab/>
@@ -10643,15 +11709,37 @@
       <w:r>
         <w:tab/>
       </w:r>
-      <w:r>
-        <w:rPr>
-          <w:rFonts w:ascii="Consolas" w:hAnsi="Consolas"/>
-          <w:b/>
-          <w:bCs/>
-          <w:sz w:val="20"/>
-          <w:szCs w:val="20"/>
-        </w:rPr>
-        <w:t>Alt 2</w:t>
+      <w:proofErr w:type="spellStart"/>
+      <w:r>
+        <w:rPr>
+          <w:rFonts w:ascii="Consolas" w:hAnsi="Consolas"/>
+          <w:b/>
+          <w:bCs/>
+          <w:sz w:val="20"/>
+          <w:szCs w:val="20"/>
+        </w:rPr>
+        <w:t>Opt</w:t>
+      </w:r>
+      <w:proofErr w:type="spellEnd"/>
+      <w:r>
+        <w:rPr>
+          <w:rFonts w:ascii="Consolas" w:hAnsi="Consolas"/>
+          <w:b/>
+          <w:bCs/>
+          <w:sz w:val="20"/>
+          <w:szCs w:val="20"/>
+        </w:rPr>
+        <w:t xml:space="preserve"> </w:t>
+      </w:r>
+      <w:r>
+        <w:rPr>
+          <w:rFonts w:ascii="Consolas" w:hAnsi="Consolas"/>
+          <w:b/>
+          <w:bCs/>
+          <w:sz w:val="20"/>
+          <w:szCs w:val="20"/>
+        </w:rPr>
+        <w:t>2</w:t>
       </w:r>
       <w:r>
         <w:tab/>
@@ -10679,15 +11767,37 @@
       <w:r>
         <w:tab/>
       </w:r>
-      <w:r>
-        <w:rPr>
-          <w:rFonts w:ascii="Consolas" w:hAnsi="Consolas"/>
-          <w:b/>
-          <w:bCs/>
-          <w:sz w:val="20"/>
-          <w:szCs w:val="20"/>
-        </w:rPr>
-        <w:t>Alt 3</w:t>
+      <w:proofErr w:type="spellStart"/>
+      <w:r>
+        <w:rPr>
+          <w:rFonts w:ascii="Consolas" w:hAnsi="Consolas"/>
+          <w:b/>
+          <w:bCs/>
+          <w:sz w:val="20"/>
+          <w:szCs w:val="20"/>
+        </w:rPr>
+        <w:t>Opt</w:t>
+      </w:r>
+      <w:proofErr w:type="spellEnd"/>
+      <w:r>
+        <w:rPr>
+          <w:rFonts w:ascii="Consolas" w:hAnsi="Consolas"/>
+          <w:b/>
+          <w:bCs/>
+          <w:sz w:val="20"/>
+          <w:szCs w:val="20"/>
+        </w:rPr>
+        <w:t xml:space="preserve"> </w:t>
+      </w:r>
+      <w:r>
+        <w:rPr>
+          <w:rFonts w:ascii="Consolas" w:hAnsi="Consolas"/>
+          <w:b/>
+          <w:bCs/>
+          <w:sz w:val="20"/>
+          <w:szCs w:val="20"/>
+        </w:rPr>
+        <w:t>3</w:t>
       </w:r>
       <w:r>
         <w:tab/>
@@ -10715,15 +11825,37 @@
       <w:r>
         <w:tab/>
       </w:r>
-      <w:r>
-        <w:rPr>
-          <w:rFonts w:ascii="Consolas" w:hAnsi="Consolas"/>
-          <w:b/>
-          <w:bCs/>
-          <w:sz w:val="20"/>
-          <w:szCs w:val="20"/>
-        </w:rPr>
-        <w:t>Alt 4</w:t>
+      <w:proofErr w:type="spellStart"/>
+      <w:r>
+        <w:rPr>
+          <w:rFonts w:ascii="Consolas" w:hAnsi="Consolas"/>
+          <w:b/>
+          <w:bCs/>
+          <w:sz w:val="20"/>
+          <w:szCs w:val="20"/>
+        </w:rPr>
+        <w:t>Opt</w:t>
+      </w:r>
+      <w:proofErr w:type="spellEnd"/>
+      <w:r>
+        <w:rPr>
+          <w:rFonts w:ascii="Consolas" w:hAnsi="Consolas"/>
+          <w:b/>
+          <w:bCs/>
+          <w:sz w:val="20"/>
+          <w:szCs w:val="20"/>
+        </w:rPr>
+        <w:t xml:space="preserve"> </w:t>
+      </w:r>
+      <w:r>
+        <w:rPr>
+          <w:rFonts w:ascii="Consolas" w:hAnsi="Consolas"/>
+          <w:b/>
+          <w:bCs/>
+          <w:sz w:val="20"/>
+          <w:szCs w:val="20"/>
+        </w:rPr>
+        <w:t>4</w:t>
       </w:r>
       <w:r>
         <w:tab/>
@@ -10751,15 +11883,37 @@
       <w:r>
         <w:tab/>
       </w:r>
-      <w:r>
-        <w:rPr>
-          <w:rFonts w:ascii="Consolas" w:hAnsi="Consolas"/>
-          <w:b/>
-          <w:bCs/>
-          <w:sz w:val="20"/>
-          <w:szCs w:val="20"/>
-        </w:rPr>
-        <w:t>Alt 5</w:t>
+      <w:proofErr w:type="spellStart"/>
+      <w:r>
+        <w:rPr>
+          <w:rFonts w:ascii="Consolas" w:hAnsi="Consolas"/>
+          <w:b/>
+          <w:bCs/>
+          <w:sz w:val="20"/>
+          <w:szCs w:val="20"/>
+        </w:rPr>
+        <w:t>Opt</w:t>
+      </w:r>
+      <w:proofErr w:type="spellEnd"/>
+      <w:r>
+        <w:rPr>
+          <w:rFonts w:ascii="Consolas" w:hAnsi="Consolas"/>
+          <w:b/>
+          <w:bCs/>
+          <w:sz w:val="20"/>
+          <w:szCs w:val="20"/>
+        </w:rPr>
+        <w:t xml:space="preserve"> </w:t>
+      </w:r>
+      <w:r>
+        <w:rPr>
+          <w:rFonts w:ascii="Consolas" w:hAnsi="Consolas"/>
+          <w:b/>
+          <w:bCs/>
+          <w:sz w:val="20"/>
+          <w:szCs w:val="20"/>
+        </w:rPr>
+        <w:t>5</w:t>
       </w:r>
       <w:r>
         <w:tab/>
@@ -10787,15 +11941,37 @@
       <w:r>
         <w:tab/>
       </w:r>
-      <w:r>
-        <w:rPr>
-          <w:rFonts w:ascii="Consolas" w:hAnsi="Consolas"/>
-          <w:b/>
-          <w:bCs/>
-          <w:sz w:val="20"/>
-          <w:szCs w:val="20"/>
-        </w:rPr>
-        <w:t>Alt 6</w:t>
+      <w:proofErr w:type="spellStart"/>
+      <w:r>
+        <w:rPr>
+          <w:rFonts w:ascii="Consolas" w:hAnsi="Consolas"/>
+          <w:b/>
+          <w:bCs/>
+          <w:sz w:val="20"/>
+          <w:szCs w:val="20"/>
+        </w:rPr>
+        <w:t>Opt</w:t>
+      </w:r>
+      <w:proofErr w:type="spellEnd"/>
+      <w:r>
+        <w:rPr>
+          <w:rFonts w:ascii="Consolas" w:hAnsi="Consolas"/>
+          <w:b/>
+          <w:bCs/>
+          <w:sz w:val="20"/>
+          <w:szCs w:val="20"/>
+        </w:rPr>
+        <w:t xml:space="preserve"> </w:t>
+      </w:r>
+      <w:r>
+        <w:rPr>
+          <w:rFonts w:ascii="Consolas" w:hAnsi="Consolas"/>
+          <w:b/>
+          <w:bCs/>
+          <w:sz w:val="20"/>
+          <w:szCs w:val="20"/>
+        </w:rPr>
+        <w:t>6</w:t>
       </w:r>
       <w:r>
         <w:tab/>
@@ -10816,15 +11992,37 @@
       <w:r>
         <w:tab/>
       </w:r>
-      <w:r>
-        <w:rPr>
-          <w:rFonts w:ascii="Consolas" w:hAnsi="Consolas"/>
-          <w:b/>
-          <w:bCs/>
-          <w:sz w:val="20"/>
-          <w:szCs w:val="20"/>
-        </w:rPr>
-        <w:t>Alt 7</w:t>
+      <w:proofErr w:type="spellStart"/>
+      <w:r>
+        <w:rPr>
+          <w:rFonts w:ascii="Consolas" w:hAnsi="Consolas"/>
+          <w:b/>
+          <w:bCs/>
+          <w:sz w:val="20"/>
+          <w:szCs w:val="20"/>
+        </w:rPr>
+        <w:t>Opt</w:t>
+      </w:r>
+      <w:proofErr w:type="spellEnd"/>
+      <w:r>
+        <w:rPr>
+          <w:rFonts w:ascii="Consolas" w:hAnsi="Consolas"/>
+          <w:b/>
+          <w:bCs/>
+          <w:sz w:val="20"/>
+          <w:szCs w:val="20"/>
+        </w:rPr>
+        <w:t xml:space="preserve"> </w:t>
+      </w:r>
+      <w:r>
+        <w:rPr>
+          <w:rFonts w:ascii="Consolas" w:hAnsi="Consolas"/>
+          <w:b/>
+          <w:bCs/>
+          <w:sz w:val="20"/>
+          <w:szCs w:val="20"/>
+        </w:rPr>
+        <w:t>7</w:t>
       </w:r>
       <w:r>
         <w:tab/>
@@ -10845,15 +12043,37 @@
       <w:r>
         <w:tab/>
       </w:r>
-      <w:r>
-        <w:rPr>
-          <w:rFonts w:ascii="Consolas" w:hAnsi="Consolas"/>
-          <w:b/>
-          <w:bCs/>
-          <w:sz w:val="20"/>
-          <w:szCs w:val="20"/>
-        </w:rPr>
-        <w:t>Alt 8</w:t>
+      <w:proofErr w:type="spellStart"/>
+      <w:r>
+        <w:rPr>
+          <w:rFonts w:ascii="Consolas" w:hAnsi="Consolas"/>
+          <w:b/>
+          <w:bCs/>
+          <w:sz w:val="20"/>
+          <w:szCs w:val="20"/>
+        </w:rPr>
+        <w:t>Opt</w:t>
+      </w:r>
+      <w:proofErr w:type="spellEnd"/>
+      <w:r>
+        <w:rPr>
+          <w:rFonts w:ascii="Consolas" w:hAnsi="Consolas"/>
+          <w:b/>
+          <w:bCs/>
+          <w:sz w:val="20"/>
+          <w:szCs w:val="20"/>
+        </w:rPr>
+        <w:t xml:space="preserve"> </w:t>
+      </w:r>
+      <w:r>
+        <w:rPr>
+          <w:rFonts w:ascii="Consolas" w:hAnsi="Consolas"/>
+          <w:b/>
+          <w:bCs/>
+          <w:sz w:val="20"/>
+          <w:szCs w:val="20"/>
+        </w:rPr>
+        <w:t>8</w:t>
       </w:r>
       <w:r>
         <w:tab/>
@@ -10874,6 +12094,7 @@
       <w:r>
         <w:tab/>
       </w:r>
+      <w:proofErr w:type="spellStart"/>
       <w:proofErr w:type="gramStart"/>
       <w:r>
         <w:rPr>
@@ -10883,7 +12104,28 @@
           <w:sz w:val="20"/>
           <w:szCs w:val="20"/>
         </w:rPr>
-        <w:t>Alt .</w:t>
+        <w:t>Opt</w:t>
+      </w:r>
+      <w:proofErr w:type="spellEnd"/>
+      <w:r>
+        <w:rPr>
+          <w:rFonts w:ascii="Consolas" w:hAnsi="Consolas"/>
+          <w:b/>
+          <w:bCs/>
+          <w:sz w:val="20"/>
+          <w:szCs w:val="20"/>
+        </w:rPr>
+        <w:t xml:space="preserve"> </w:t>
+      </w:r>
+      <w:r>
+        <w:rPr>
+          <w:rFonts w:ascii="Consolas" w:hAnsi="Consolas"/>
+          <w:b/>
+          <w:bCs/>
+          <w:sz w:val="20"/>
+          <w:szCs w:val="20"/>
+        </w:rPr>
+        <w:t>.</w:t>
       </w:r>
       <w:proofErr w:type="gramEnd"/>
       <w:r>
@@ -10912,6 +12154,7 @@
       <w:r>
         <w:tab/>
       </w:r>
+      <w:proofErr w:type="spellStart"/>
       <w:proofErr w:type="gramStart"/>
       <w:r>
         <w:rPr>
@@ -10921,7 +12164,28 @@
           <w:sz w:val="20"/>
           <w:szCs w:val="20"/>
         </w:rPr>
-        <w:t>Alt ,</w:t>
+        <w:t>Opt</w:t>
+      </w:r>
+      <w:proofErr w:type="spellEnd"/>
+      <w:r>
+        <w:rPr>
+          <w:rFonts w:ascii="Consolas" w:hAnsi="Consolas"/>
+          <w:b/>
+          <w:bCs/>
+          <w:sz w:val="20"/>
+          <w:szCs w:val="20"/>
+        </w:rPr>
+        <w:t xml:space="preserve"> </w:t>
+      </w:r>
+      <w:r>
+        <w:rPr>
+          <w:rFonts w:ascii="Consolas" w:hAnsi="Consolas"/>
+          <w:b/>
+          <w:bCs/>
+          <w:sz w:val="20"/>
+          <w:szCs w:val="20"/>
+        </w:rPr>
+        <w:t>,</w:t>
       </w:r>
       <w:proofErr w:type="gramEnd"/>
       <w:r>
@@ -11409,7 +12673,38 @@
           <w:szCs w:val="20"/>
         </w:rPr>
         <w:tab/>
-        <w:t>Alt L</w:t>
+      </w:r>
+      <w:proofErr w:type="spellStart"/>
+      <w:r>
+        <w:rPr>
+          <w:rFonts w:ascii="Consolas" w:hAnsi="Consolas"/>
+          <w:b/>
+          <w:bCs/>
+          <w:sz w:val="20"/>
+          <w:szCs w:val="20"/>
+        </w:rPr>
+        <w:t>Opt</w:t>
+      </w:r>
+      <w:proofErr w:type="spellEnd"/>
+      <w:r>
+        <w:rPr>
+          <w:rFonts w:ascii="Consolas" w:hAnsi="Consolas"/>
+          <w:b/>
+          <w:bCs/>
+          <w:sz w:val="20"/>
+          <w:szCs w:val="20"/>
+        </w:rPr>
+        <w:t xml:space="preserve"> </w:t>
+      </w:r>
+      <w:r>
+        <w:rPr>
+          <w:rFonts w:ascii="Consolas" w:hAnsi="Consolas"/>
+          <w:b/>
+          <w:bCs/>
+          <w:sz w:val="20"/>
+          <w:szCs w:val="20"/>
+        </w:rPr>
+        <w:t>L</w:t>
       </w:r>
       <w:r>
         <w:tab/>
@@ -11652,15 +12947,37 @@
       <w:r>
         <w:tab/>
       </w:r>
-      <w:r>
-        <w:rPr>
-          <w:rFonts w:ascii="Consolas" w:hAnsi="Consolas"/>
-          <w:b/>
-          <w:bCs/>
-          <w:sz w:val="20"/>
-          <w:szCs w:val="20"/>
-        </w:rPr>
-        <w:t>Alt Drag ↑</w:t>
+      <w:proofErr w:type="spellStart"/>
+      <w:r>
+        <w:rPr>
+          <w:rFonts w:ascii="Consolas" w:hAnsi="Consolas"/>
+          <w:b/>
+          <w:bCs/>
+          <w:sz w:val="20"/>
+          <w:szCs w:val="20"/>
+        </w:rPr>
+        <w:t>Opt</w:t>
+      </w:r>
+      <w:proofErr w:type="spellEnd"/>
+      <w:r>
+        <w:rPr>
+          <w:rFonts w:ascii="Consolas" w:hAnsi="Consolas"/>
+          <w:b/>
+          <w:bCs/>
+          <w:sz w:val="20"/>
+          <w:szCs w:val="20"/>
+        </w:rPr>
+        <w:t xml:space="preserve"> </w:t>
+      </w:r>
+      <w:r>
+        <w:rPr>
+          <w:rFonts w:ascii="Consolas" w:hAnsi="Consolas"/>
+          <w:b/>
+          <w:bCs/>
+          <w:sz w:val="20"/>
+          <w:szCs w:val="20"/>
+        </w:rPr>
+        <w:t>Drag ↑</w:t>
       </w:r>
       <w:r>
         <w:rPr>
@@ -11979,13 +13296,6 @@
           <w:szCs w:val="18"/>
         </w:rPr>
         <w:tab/>
-      </w:r>
-      <w:r>
-        <w:rPr>
-          <w:color w:val="808080" w:themeColor="background1" w:themeShade="80"/>
-          <w:sz w:val="18"/>
-          <w:szCs w:val="18"/>
-        </w:rPr>
         <w:t>must have Time Signature toolbar input visible</w:t>
       </w:r>
     </w:p>
@@ -12084,15 +13394,7 @@
           <w:sz w:val="18"/>
           <w:szCs w:val="18"/>
         </w:rPr>
-        <w:t>uses range selection or locators</w:t>
-      </w:r>
-      <w:r>
-        <w:rPr>
-          <w:color w:val="808080" w:themeColor="background1" w:themeShade="80"/>
-          <w:sz w:val="18"/>
-          <w:szCs w:val="18"/>
-        </w:rPr>
-        <w:t>; w/</w:t>
+        <w:t>uses range selection or locators; w/</w:t>
       </w:r>
       <w:r>
         <w:rPr>
@@ -12691,7 +13993,6 @@
           <w:szCs w:val="20"/>
         </w:rPr>
         <w:tab/>
-        <w:t xml:space="preserve">Alt </w:t>
       </w:r>
       <w:proofErr w:type="spellStart"/>
       <w:r>
@@ -12702,6 +14003,28 @@
           <w:sz w:val="20"/>
           <w:szCs w:val="20"/>
         </w:rPr>
+        <w:t>Opt</w:t>
+      </w:r>
+      <w:proofErr w:type="spellEnd"/>
+      <w:r>
+        <w:rPr>
+          <w:rFonts w:ascii="Consolas" w:hAnsi="Consolas"/>
+          <w:b/>
+          <w:bCs/>
+          <w:sz w:val="20"/>
+          <w:szCs w:val="20"/>
+        </w:rPr>
+        <w:t xml:space="preserve"> </w:t>
+      </w:r>
+      <w:proofErr w:type="spellStart"/>
+      <w:r>
+        <w:rPr>
+          <w:rFonts w:ascii="Consolas" w:hAnsi="Consolas"/>
+          <w:b/>
+          <w:bCs/>
+          <w:sz w:val="20"/>
+          <w:szCs w:val="20"/>
+        </w:rPr>
         <w:t>Dbl</w:t>
       </w:r>
       <w:proofErr w:type="spellEnd"/>
@@ -12816,15 +14139,37 @@
       <w:r>
         <w:tab/>
       </w:r>
-      <w:r>
-        <w:rPr>
-          <w:rFonts w:ascii="Consolas" w:hAnsi="Consolas"/>
-          <w:b/>
-          <w:bCs/>
-          <w:sz w:val="20"/>
-          <w:szCs w:val="20"/>
-        </w:rPr>
-        <w:t>Alt Drag ↑</w:t>
+      <w:proofErr w:type="spellStart"/>
+      <w:r>
+        <w:rPr>
+          <w:rFonts w:ascii="Consolas" w:hAnsi="Consolas"/>
+          <w:b/>
+          <w:bCs/>
+          <w:sz w:val="20"/>
+          <w:szCs w:val="20"/>
+        </w:rPr>
+        <w:t>Opt</w:t>
+      </w:r>
+      <w:proofErr w:type="spellEnd"/>
+      <w:r>
+        <w:rPr>
+          <w:rFonts w:ascii="Consolas" w:hAnsi="Consolas"/>
+          <w:b/>
+          <w:bCs/>
+          <w:sz w:val="20"/>
+          <w:szCs w:val="20"/>
+        </w:rPr>
+        <w:t xml:space="preserve"> </w:t>
+      </w:r>
+      <w:r>
+        <w:rPr>
+          <w:rFonts w:ascii="Consolas" w:hAnsi="Consolas"/>
+          <w:b/>
+          <w:bCs/>
+          <w:sz w:val="20"/>
+          <w:szCs w:val="20"/>
+        </w:rPr>
+        <w:t>Drag ↑</w:t>
       </w:r>
       <w:r>
         <w:rPr>
@@ -13122,15 +14467,37 @@
       <w:r>
         <w:tab/>
       </w:r>
-      <w:r>
-        <w:rPr>
-          <w:rFonts w:ascii="Consolas" w:hAnsi="Consolas"/>
-          <w:b/>
-          <w:bCs/>
-          <w:sz w:val="20"/>
-          <w:szCs w:val="20"/>
-        </w:rPr>
-        <w:t>Alt Drag</w:t>
+      <w:proofErr w:type="spellStart"/>
+      <w:r>
+        <w:rPr>
+          <w:rFonts w:ascii="Consolas" w:hAnsi="Consolas"/>
+          <w:b/>
+          <w:bCs/>
+          <w:sz w:val="20"/>
+          <w:szCs w:val="20"/>
+        </w:rPr>
+        <w:t>Opt</w:t>
+      </w:r>
+      <w:proofErr w:type="spellEnd"/>
+      <w:r>
+        <w:rPr>
+          <w:rFonts w:ascii="Consolas" w:hAnsi="Consolas"/>
+          <w:b/>
+          <w:bCs/>
+          <w:sz w:val="20"/>
+          <w:szCs w:val="20"/>
+        </w:rPr>
+        <w:t xml:space="preserve"> </w:t>
+      </w:r>
+      <w:r>
+        <w:rPr>
+          <w:rFonts w:ascii="Consolas" w:hAnsi="Consolas"/>
+          <w:b/>
+          <w:bCs/>
+          <w:sz w:val="20"/>
+          <w:szCs w:val="20"/>
+        </w:rPr>
+        <w:t>Drag</w:t>
       </w:r>
       <w:r>
         <w:tab/>
@@ -13182,7 +14549,39 @@
           <w:sz w:val="20"/>
           <w:szCs w:val="20"/>
         </w:rPr>
-        <w:t xml:space="preserve"> Alt Drag</w:t>
+        <w:t xml:space="preserve"> </w:t>
+      </w:r>
+      <w:proofErr w:type="spellStart"/>
+      <w:r>
+        <w:rPr>
+          <w:rFonts w:ascii="Consolas" w:hAnsi="Consolas"/>
+          <w:b/>
+          <w:bCs/>
+          <w:sz w:val="20"/>
+          <w:szCs w:val="20"/>
+        </w:rPr>
+        <w:t>Opt</w:t>
+      </w:r>
+      <w:proofErr w:type="spellEnd"/>
+      <w:r>
+        <w:rPr>
+          <w:rFonts w:ascii="Consolas" w:hAnsi="Consolas"/>
+          <w:b/>
+          <w:bCs/>
+          <w:sz w:val="20"/>
+          <w:szCs w:val="20"/>
+        </w:rPr>
+        <w:t xml:space="preserve"> </w:t>
+      </w:r>
+      <w:r>
+        <w:rPr>
+          <w:rFonts w:ascii="Consolas" w:hAnsi="Consolas"/>
+          <w:b/>
+          <w:bCs/>
+          <w:sz w:val="20"/>
+          <w:szCs w:val="20"/>
+        </w:rPr>
+        <w:t>Drag</w:t>
       </w:r>
       <w:r>
         <w:tab/>
@@ -13229,7 +14628,39 @@
           <w:sz w:val="20"/>
           <w:szCs w:val="20"/>
         </w:rPr>
-        <w:t xml:space="preserve"> Alt Drag</w:t>
+        <w:t xml:space="preserve"> </w:t>
+      </w:r>
+      <w:proofErr w:type="spellStart"/>
+      <w:r>
+        <w:rPr>
+          <w:rFonts w:ascii="Consolas" w:hAnsi="Consolas"/>
+          <w:b/>
+          <w:bCs/>
+          <w:sz w:val="20"/>
+          <w:szCs w:val="20"/>
+        </w:rPr>
+        <w:t>Opt</w:t>
+      </w:r>
+      <w:proofErr w:type="spellEnd"/>
+      <w:r>
+        <w:rPr>
+          <w:rFonts w:ascii="Consolas" w:hAnsi="Consolas"/>
+          <w:b/>
+          <w:bCs/>
+          <w:sz w:val="20"/>
+          <w:szCs w:val="20"/>
+        </w:rPr>
+        <w:t xml:space="preserve"> </w:t>
+      </w:r>
+      <w:r>
+        <w:rPr>
+          <w:rFonts w:ascii="Consolas" w:hAnsi="Consolas"/>
+          <w:b/>
+          <w:bCs/>
+          <w:sz w:val="20"/>
+          <w:szCs w:val="20"/>
+        </w:rPr>
+        <w:t>Drag</w:t>
       </w:r>
       <w:r>
         <w:tab/>
@@ -13432,15 +14863,7 @@
           <w:sz w:val="18"/>
           <w:szCs w:val="18"/>
         </w:rPr>
-        <w:t>uses range selection or locators</w:t>
-      </w:r>
-      <w:r>
-        <w:rPr>
-          <w:color w:val="808080" w:themeColor="background1" w:themeShade="80"/>
-          <w:sz w:val="18"/>
-          <w:szCs w:val="18"/>
-        </w:rPr>
-        <w:t>; r</w:t>
+        <w:t>uses range selection or locators; r</w:t>
       </w:r>
       <w:r>
         <w:rPr>
@@ -13567,15 +14990,37 @@
       <w:r>
         <w:tab/>
       </w:r>
-      <w:r>
-        <w:rPr>
-          <w:rFonts w:ascii="Consolas" w:hAnsi="Consolas"/>
-          <w:b/>
-          <w:bCs/>
-          <w:sz w:val="20"/>
-          <w:szCs w:val="20"/>
-        </w:rPr>
-        <w:t>Alt ←</w:t>
+      <w:proofErr w:type="spellStart"/>
+      <w:r>
+        <w:rPr>
+          <w:rFonts w:ascii="Consolas" w:hAnsi="Consolas"/>
+          <w:b/>
+          <w:bCs/>
+          <w:sz w:val="20"/>
+          <w:szCs w:val="20"/>
+        </w:rPr>
+        <w:t>Opt</w:t>
+      </w:r>
+      <w:proofErr w:type="spellEnd"/>
+      <w:r>
+        <w:rPr>
+          <w:rFonts w:ascii="Consolas" w:hAnsi="Consolas"/>
+          <w:b/>
+          <w:bCs/>
+          <w:sz w:val="20"/>
+          <w:szCs w:val="20"/>
+        </w:rPr>
+        <w:t xml:space="preserve"> </w:t>
+      </w:r>
+      <w:r>
+        <w:rPr>
+          <w:rFonts w:ascii="Consolas" w:hAnsi="Consolas"/>
+          <w:b/>
+          <w:bCs/>
+          <w:sz w:val="20"/>
+          <w:szCs w:val="20"/>
+        </w:rPr>
+        <w:t>←</w:t>
       </w:r>
       <w:r>
         <w:rPr>
@@ -13630,7 +15075,39 @@
           <w:sz w:val="20"/>
           <w:szCs w:val="20"/>
         </w:rPr>
-        <w:t xml:space="preserve"> Alt ←</w:t>
+        <w:t xml:space="preserve"> </w:t>
+      </w:r>
+      <w:proofErr w:type="spellStart"/>
+      <w:r>
+        <w:rPr>
+          <w:rFonts w:ascii="Consolas" w:hAnsi="Consolas"/>
+          <w:b/>
+          <w:bCs/>
+          <w:sz w:val="20"/>
+          <w:szCs w:val="20"/>
+        </w:rPr>
+        <w:t>Opt</w:t>
+      </w:r>
+      <w:proofErr w:type="spellEnd"/>
+      <w:r>
+        <w:rPr>
+          <w:rFonts w:ascii="Consolas" w:hAnsi="Consolas"/>
+          <w:b/>
+          <w:bCs/>
+          <w:sz w:val="20"/>
+          <w:szCs w:val="20"/>
+        </w:rPr>
+        <w:t xml:space="preserve"> </w:t>
+      </w:r>
+      <w:r>
+        <w:rPr>
+          <w:rFonts w:ascii="Consolas" w:hAnsi="Consolas"/>
+          <w:b/>
+          <w:bCs/>
+          <w:sz w:val="20"/>
+          <w:szCs w:val="20"/>
+        </w:rPr>
+        <w:t>←</w:t>
       </w:r>
       <w:r>
         <w:rPr>
@@ -13777,26 +15254,18 @@
       <w:r>
         <w:tab/>
       </w:r>
-      <w:r>
-        <w:rPr>
-          <w:rFonts w:ascii="Consolas" w:hAnsi="Consolas"/>
-          <w:b/>
-          <w:bCs/>
-          <w:sz w:val="20"/>
-          <w:szCs w:val="20"/>
-        </w:rPr>
-        <w:t>Al</w:t>
-      </w:r>
-      <w:r>
-        <w:rPr>
-          <w:rFonts w:ascii="Consolas" w:hAnsi="Consolas"/>
-          <w:b/>
-          <w:bCs/>
-          <w:sz w:val="20"/>
-          <w:szCs w:val="20"/>
-        </w:rPr>
-        <w:t>t</w:t>
-      </w:r>
+      <w:proofErr w:type="spellStart"/>
+      <w:r>
+        <w:rPr>
+          <w:rFonts w:ascii="Consolas" w:hAnsi="Consolas"/>
+          <w:b/>
+          <w:bCs/>
+          <w:sz w:val="20"/>
+          <w:szCs w:val="20"/>
+        </w:rPr>
+        <w:t>Opt</w:t>
+      </w:r>
+      <w:proofErr w:type="spellEnd"/>
       <w:r>
         <w:tab/>
       </w:r>
@@ -13884,16 +15353,18 @@
         </w:rPr>
         <w:tab/>
       </w:r>
-      <w:r>
-        <w:rPr>
-          <w:rFonts w:ascii="Consolas" w:hAnsi="Consolas"/>
-          <w:b/>
-          <w:bCs/>
-          <w:sz w:val="20"/>
-          <w:szCs w:val="20"/>
-        </w:rPr>
-        <w:t>Alt</w:t>
-      </w:r>
+      <w:proofErr w:type="spellStart"/>
+      <w:r>
+        <w:rPr>
+          <w:rFonts w:ascii="Consolas" w:hAnsi="Consolas"/>
+          <w:b/>
+          <w:bCs/>
+          <w:sz w:val="20"/>
+          <w:szCs w:val="20"/>
+        </w:rPr>
+        <w:t>Opt</w:t>
+      </w:r>
+      <w:proofErr w:type="spellEnd"/>
       <w:r>
         <w:tab/>
       </w:r>
@@ -14021,15 +15492,37 @@
         </w:rPr>
         <w:tab/>
       </w:r>
-      <w:r>
-        <w:rPr>
-          <w:rFonts w:ascii="Consolas" w:hAnsi="Consolas"/>
-          <w:b/>
-          <w:bCs/>
-          <w:sz w:val="20"/>
-          <w:szCs w:val="20"/>
-        </w:rPr>
-        <w:t>Alt X</w:t>
+      <w:proofErr w:type="spellStart"/>
+      <w:r>
+        <w:rPr>
+          <w:rFonts w:ascii="Consolas" w:hAnsi="Consolas"/>
+          <w:b/>
+          <w:bCs/>
+          <w:sz w:val="20"/>
+          <w:szCs w:val="20"/>
+        </w:rPr>
+        <w:t>Opt</w:t>
+      </w:r>
+      <w:proofErr w:type="spellEnd"/>
+      <w:r>
+        <w:rPr>
+          <w:rFonts w:ascii="Consolas" w:hAnsi="Consolas"/>
+          <w:b/>
+          <w:bCs/>
+          <w:sz w:val="20"/>
+          <w:szCs w:val="20"/>
+        </w:rPr>
+        <w:t xml:space="preserve"> </w:t>
+      </w:r>
+      <w:r>
+        <w:rPr>
+          <w:rFonts w:ascii="Consolas" w:hAnsi="Consolas"/>
+          <w:b/>
+          <w:bCs/>
+          <w:sz w:val="20"/>
+          <w:szCs w:val="20"/>
+        </w:rPr>
+        <w:t>X</w:t>
       </w:r>
       <w:r>
         <w:tab/>
@@ -14210,15 +15703,37 @@
         </w:rPr>
         <w:tab/>
       </w:r>
-      <w:r>
-        <w:rPr>
-          <w:rFonts w:ascii="Consolas" w:hAnsi="Consolas"/>
-          <w:b/>
-          <w:bCs/>
-          <w:sz w:val="20"/>
-          <w:szCs w:val="20"/>
-        </w:rPr>
-        <w:t>Alt Click</w:t>
+      <w:proofErr w:type="spellStart"/>
+      <w:r>
+        <w:rPr>
+          <w:rFonts w:ascii="Consolas" w:hAnsi="Consolas"/>
+          <w:b/>
+          <w:bCs/>
+          <w:sz w:val="20"/>
+          <w:szCs w:val="20"/>
+        </w:rPr>
+        <w:t>Opt</w:t>
+      </w:r>
+      <w:proofErr w:type="spellEnd"/>
+      <w:r>
+        <w:rPr>
+          <w:rFonts w:ascii="Consolas" w:hAnsi="Consolas"/>
+          <w:b/>
+          <w:bCs/>
+          <w:sz w:val="20"/>
+          <w:szCs w:val="20"/>
+        </w:rPr>
+        <w:t xml:space="preserve"> </w:t>
+      </w:r>
+      <w:r>
+        <w:rPr>
+          <w:rFonts w:ascii="Consolas" w:hAnsi="Consolas"/>
+          <w:b/>
+          <w:bCs/>
+          <w:sz w:val="20"/>
+          <w:szCs w:val="20"/>
+        </w:rPr>
+        <w:t>Click</w:t>
       </w:r>
       <w:r>
         <w:tab/>
@@ -14287,15 +15802,37 @@
         </w:rPr>
         <w:tab/>
       </w:r>
-      <w:r>
-        <w:rPr>
-          <w:rFonts w:ascii="Consolas" w:hAnsi="Consolas"/>
-          <w:b/>
-          <w:bCs/>
-          <w:sz w:val="20"/>
-          <w:szCs w:val="20"/>
-        </w:rPr>
-        <w:t>Alt Click</w:t>
+      <w:proofErr w:type="spellStart"/>
+      <w:r>
+        <w:rPr>
+          <w:rFonts w:ascii="Consolas" w:hAnsi="Consolas"/>
+          <w:b/>
+          <w:bCs/>
+          <w:sz w:val="20"/>
+          <w:szCs w:val="20"/>
+        </w:rPr>
+        <w:t>Opt</w:t>
+      </w:r>
+      <w:proofErr w:type="spellEnd"/>
+      <w:r>
+        <w:rPr>
+          <w:rFonts w:ascii="Consolas" w:hAnsi="Consolas"/>
+          <w:b/>
+          <w:bCs/>
+          <w:sz w:val="20"/>
+          <w:szCs w:val="20"/>
+        </w:rPr>
+        <w:t xml:space="preserve"> </w:t>
+      </w:r>
+      <w:r>
+        <w:rPr>
+          <w:rFonts w:ascii="Consolas" w:hAnsi="Consolas"/>
+          <w:b/>
+          <w:bCs/>
+          <w:sz w:val="20"/>
+          <w:szCs w:val="20"/>
+        </w:rPr>
+        <w:t>Click</w:t>
       </w:r>
       <w:r>
         <w:tab/>
@@ -14513,15 +16050,37 @@
         </w:rPr>
         <w:tab/>
       </w:r>
-      <w:r>
-        <w:rPr>
-          <w:rFonts w:ascii="Consolas" w:hAnsi="Consolas"/>
-          <w:b/>
-          <w:bCs/>
-          <w:sz w:val="20"/>
-          <w:szCs w:val="20"/>
-        </w:rPr>
-        <w:t>Alt Click</w:t>
+      <w:proofErr w:type="spellStart"/>
+      <w:r>
+        <w:rPr>
+          <w:rFonts w:ascii="Consolas" w:hAnsi="Consolas"/>
+          <w:b/>
+          <w:bCs/>
+          <w:sz w:val="20"/>
+          <w:szCs w:val="20"/>
+        </w:rPr>
+        <w:t>Opt</w:t>
+      </w:r>
+      <w:proofErr w:type="spellEnd"/>
+      <w:r>
+        <w:rPr>
+          <w:rFonts w:ascii="Consolas" w:hAnsi="Consolas"/>
+          <w:b/>
+          <w:bCs/>
+          <w:sz w:val="20"/>
+          <w:szCs w:val="20"/>
+        </w:rPr>
+        <w:t xml:space="preserve"> </w:t>
+      </w:r>
+      <w:r>
+        <w:rPr>
+          <w:rFonts w:ascii="Consolas" w:hAnsi="Consolas"/>
+          <w:b/>
+          <w:bCs/>
+          <w:sz w:val="20"/>
+          <w:szCs w:val="20"/>
+        </w:rPr>
+        <w:t>Click</w:t>
       </w:r>
       <w:r>
         <w:tab/>
@@ -14862,15 +16421,37 @@
         </w:rPr>
         <w:tab/>
       </w:r>
-      <w:r>
-        <w:rPr>
-          <w:rFonts w:ascii="Consolas" w:hAnsi="Consolas"/>
-          <w:b/>
-          <w:bCs/>
-          <w:sz w:val="20"/>
-          <w:szCs w:val="20"/>
-        </w:rPr>
-        <w:t>Alt V</w:t>
+      <w:proofErr w:type="spellStart"/>
+      <w:r>
+        <w:rPr>
+          <w:rFonts w:ascii="Consolas" w:hAnsi="Consolas"/>
+          <w:b/>
+          <w:bCs/>
+          <w:sz w:val="20"/>
+          <w:szCs w:val="20"/>
+        </w:rPr>
+        <w:t>Opt</w:t>
+      </w:r>
+      <w:proofErr w:type="spellEnd"/>
+      <w:r>
+        <w:rPr>
+          <w:rFonts w:ascii="Consolas" w:hAnsi="Consolas"/>
+          <w:b/>
+          <w:bCs/>
+          <w:sz w:val="20"/>
+          <w:szCs w:val="20"/>
+        </w:rPr>
+        <w:t xml:space="preserve"> </w:t>
+      </w:r>
+      <w:r>
+        <w:rPr>
+          <w:rFonts w:ascii="Consolas" w:hAnsi="Consolas"/>
+          <w:b/>
+          <w:bCs/>
+          <w:sz w:val="20"/>
+          <w:szCs w:val="20"/>
+        </w:rPr>
+        <w:t>V</w:t>
       </w:r>
       <w:r>
         <w:tab/>
@@ -15266,15 +16847,37 @@
         </w:rPr>
         <w:tab/>
       </w:r>
-      <w:r>
-        <w:rPr>
-          <w:rFonts w:ascii="Consolas" w:hAnsi="Consolas"/>
-          <w:b/>
-          <w:bCs/>
-          <w:sz w:val="20"/>
-          <w:szCs w:val="20"/>
-        </w:rPr>
-        <w:t>Alt Drag</w:t>
+      <w:proofErr w:type="spellStart"/>
+      <w:r>
+        <w:rPr>
+          <w:rFonts w:ascii="Consolas" w:hAnsi="Consolas"/>
+          <w:b/>
+          <w:bCs/>
+          <w:sz w:val="20"/>
+          <w:szCs w:val="20"/>
+        </w:rPr>
+        <w:t>Opt</w:t>
+      </w:r>
+      <w:proofErr w:type="spellEnd"/>
+      <w:r>
+        <w:rPr>
+          <w:rFonts w:ascii="Consolas" w:hAnsi="Consolas"/>
+          <w:b/>
+          <w:bCs/>
+          <w:sz w:val="20"/>
+          <w:szCs w:val="20"/>
+        </w:rPr>
+        <w:t xml:space="preserve"> </w:t>
+      </w:r>
+      <w:r>
+        <w:rPr>
+          <w:rFonts w:ascii="Consolas" w:hAnsi="Consolas"/>
+          <w:b/>
+          <w:bCs/>
+          <w:sz w:val="20"/>
+          <w:szCs w:val="20"/>
+        </w:rPr>
+        <w:t>Drag</w:t>
       </w:r>
       <w:r>
         <w:tab/>
@@ -15837,15 +17440,37 @@
         </w:rPr>
         <w:tab/>
       </w:r>
-      <w:r>
-        <w:rPr>
-          <w:rFonts w:ascii="Consolas" w:hAnsi="Consolas"/>
-          <w:b/>
-          <w:bCs/>
-          <w:sz w:val="20"/>
-          <w:szCs w:val="20"/>
-        </w:rPr>
-        <w:t>Alt M</w:t>
+      <w:proofErr w:type="spellStart"/>
+      <w:r>
+        <w:rPr>
+          <w:rFonts w:ascii="Consolas" w:hAnsi="Consolas"/>
+          <w:b/>
+          <w:bCs/>
+          <w:sz w:val="20"/>
+          <w:szCs w:val="20"/>
+        </w:rPr>
+        <w:t>Opt</w:t>
+      </w:r>
+      <w:proofErr w:type="spellEnd"/>
+      <w:r>
+        <w:rPr>
+          <w:rFonts w:ascii="Consolas" w:hAnsi="Consolas"/>
+          <w:b/>
+          <w:bCs/>
+          <w:sz w:val="20"/>
+          <w:szCs w:val="20"/>
+        </w:rPr>
+        <w:t xml:space="preserve"> </w:t>
+      </w:r>
+      <w:r>
+        <w:rPr>
+          <w:rFonts w:ascii="Consolas" w:hAnsi="Consolas"/>
+          <w:b/>
+          <w:bCs/>
+          <w:sz w:val="20"/>
+          <w:szCs w:val="20"/>
+        </w:rPr>
+        <w:t>M</w:t>
       </w:r>
       <w:r>
         <w:tab/>
@@ -16285,7 +17910,38 @@
           <w:szCs w:val="20"/>
         </w:rPr>
         <w:tab/>
-        <w:t>Alt B</w:t>
+      </w:r>
+      <w:proofErr w:type="spellStart"/>
+      <w:r>
+        <w:rPr>
+          <w:rFonts w:ascii="Consolas" w:hAnsi="Consolas"/>
+          <w:b/>
+          <w:bCs/>
+          <w:sz w:val="20"/>
+          <w:szCs w:val="20"/>
+        </w:rPr>
+        <w:t>Opt</w:t>
+      </w:r>
+      <w:proofErr w:type="spellEnd"/>
+      <w:r>
+        <w:rPr>
+          <w:rFonts w:ascii="Consolas" w:hAnsi="Consolas"/>
+          <w:b/>
+          <w:bCs/>
+          <w:sz w:val="20"/>
+          <w:szCs w:val="20"/>
+        </w:rPr>
+        <w:t xml:space="preserve"> </w:t>
+      </w:r>
+      <w:r>
+        <w:rPr>
+          <w:rFonts w:ascii="Consolas" w:hAnsi="Consolas"/>
+          <w:b/>
+          <w:bCs/>
+          <w:sz w:val="20"/>
+          <w:szCs w:val="20"/>
+        </w:rPr>
+        <w:t>B</w:t>
       </w:r>
       <w:r>
         <w:rPr>
@@ -16348,7 +18004,38 @@
           <w:szCs w:val="20"/>
         </w:rPr>
         <w:tab/>
-        <w:t>Alt Click</w:t>
+      </w:r>
+      <w:proofErr w:type="spellStart"/>
+      <w:r>
+        <w:rPr>
+          <w:rFonts w:ascii="Consolas" w:hAnsi="Consolas"/>
+          <w:b/>
+          <w:bCs/>
+          <w:sz w:val="20"/>
+          <w:szCs w:val="20"/>
+        </w:rPr>
+        <w:t>Opt</w:t>
+      </w:r>
+      <w:proofErr w:type="spellEnd"/>
+      <w:r>
+        <w:rPr>
+          <w:rFonts w:ascii="Consolas" w:hAnsi="Consolas"/>
+          <w:b/>
+          <w:bCs/>
+          <w:sz w:val="20"/>
+          <w:szCs w:val="20"/>
+        </w:rPr>
+        <w:t xml:space="preserve"> </w:t>
+      </w:r>
+      <w:r>
+        <w:rPr>
+          <w:rFonts w:ascii="Consolas" w:hAnsi="Consolas"/>
+          <w:b/>
+          <w:bCs/>
+          <w:sz w:val="20"/>
+          <w:szCs w:val="20"/>
+        </w:rPr>
+        <w:t>Click</w:t>
       </w:r>
       <w:r>
         <w:tab/>
@@ -16443,17 +18130,39 @@
           <w:sz w:val="18"/>
           <w:szCs w:val="18"/>
         </w:rPr>
-        <w:t xml:space="preserve"> Alt</w:t>
-      </w:r>
-      <w:r>
-        <w:rPr>
-          <w:rFonts w:ascii="Consolas" w:hAnsi="Consolas"/>
-          <w:b/>
-          <w:bCs/>
-          <w:sz w:val="20"/>
-          <w:szCs w:val="20"/>
-        </w:rPr>
-        <w:t xml:space="preserve"> Click</w:t>
+        <w:t xml:space="preserve"> </w:t>
+      </w:r>
+      <w:proofErr w:type="spellStart"/>
+      <w:r>
+        <w:rPr>
+          <w:rFonts w:ascii="Consolas" w:hAnsi="Consolas"/>
+          <w:b/>
+          <w:bCs/>
+          <w:sz w:val="18"/>
+          <w:szCs w:val="18"/>
+        </w:rPr>
+        <w:t>Opt</w:t>
+      </w:r>
+      <w:proofErr w:type="spellEnd"/>
+      <w:r>
+        <w:rPr>
+          <w:rFonts w:ascii="Consolas" w:hAnsi="Consolas"/>
+          <w:b/>
+          <w:bCs/>
+          <w:sz w:val="18"/>
+          <w:szCs w:val="18"/>
+        </w:rPr>
+        <w:t xml:space="preserve"> </w:t>
+      </w:r>
+      <w:r>
+        <w:rPr>
+          <w:rFonts w:ascii="Consolas" w:hAnsi="Consolas"/>
+          <w:b/>
+          <w:bCs/>
+          <w:sz w:val="20"/>
+          <w:szCs w:val="20"/>
+        </w:rPr>
+        <w:t>Click</w:t>
       </w:r>
       <w:r>
         <w:tab/>
@@ -16618,16 +18327,18 @@
         </w:rPr>
         <w:tab/>
       </w:r>
-      <w:r>
-        <w:rPr>
-          <w:rFonts w:ascii="Consolas" w:hAnsi="Consolas"/>
-          <w:b/>
-          <w:bCs/>
-          <w:sz w:val="20"/>
-          <w:szCs w:val="20"/>
-        </w:rPr>
-        <w:t>Alt</w:t>
-      </w:r>
+      <w:proofErr w:type="spellStart"/>
+      <w:r>
+        <w:rPr>
+          <w:rFonts w:ascii="Consolas" w:hAnsi="Consolas"/>
+          <w:b/>
+          <w:bCs/>
+          <w:sz w:val="20"/>
+          <w:szCs w:val="20"/>
+        </w:rPr>
+        <w:t>Opt</w:t>
+      </w:r>
+      <w:proofErr w:type="spellEnd"/>
       <w:r>
         <w:tab/>
       </w:r>
@@ -16685,15 +18396,37 @@
         </w:rPr>
         <w:tab/>
       </w:r>
-      <w:r>
-        <w:rPr>
-          <w:rFonts w:ascii="Consolas" w:hAnsi="Consolas"/>
-          <w:b/>
-          <w:bCs/>
-          <w:sz w:val="20"/>
-          <w:szCs w:val="20"/>
-        </w:rPr>
-        <w:t>Alt Click</w:t>
+      <w:proofErr w:type="spellStart"/>
+      <w:r>
+        <w:rPr>
+          <w:rFonts w:ascii="Consolas" w:hAnsi="Consolas"/>
+          <w:b/>
+          <w:bCs/>
+          <w:sz w:val="20"/>
+          <w:szCs w:val="20"/>
+        </w:rPr>
+        <w:t>Opt</w:t>
+      </w:r>
+      <w:proofErr w:type="spellEnd"/>
+      <w:r>
+        <w:rPr>
+          <w:rFonts w:ascii="Consolas" w:hAnsi="Consolas"/>
+          <w:b/>
+          <w:bCs/>
+          <w:sz w:val="20"/>
+          <w:szCs w:val="20"/>
+        </w:rPr>
+        <w:t xml:space="preserve"> </w:t>
+      </w:r>
+      <w:r>
+        <w:rPr>
+          <w:rFonts w:ascii="Consolas" w:hAnsi="Consolas"/>
+          <w:b/>
+          <w:bCs/>
+          <w:sz w:val="20"/>
+          <w:szCs w:val="20"/>
+        </w:rPr>
+        <w:t>Click</w:t>
       </w:r>
       <w:r>
         <w:tab/>
@@ -17049,7 +18782,39 @@
           <w:sz w:val="20"/>
           <w:szCs w:val="20"/>
         </w:rPr>
-        <w:t xml:space="preserve"> Alt Drag</w:t>
+        <w:t xml:space="preserve"> </w:t>
+      </w:r>
+      <w:proofErr w:type="spellStart"/>
+      <w:r>
+        <w:rPr>
+          <w:rFonts w:ascii="Consolas" w:hAnsi="Consolas"/>
+          <w:b/>
+          <w:bCs/>
+          <w:sz w:val="20"/>
+          <w:szCs w:val="20"/>
+        </w:rPr>
+        <w:t>Opt</w:t>
+      </w:r>
+      <w:proofErr w:type="spellEnd"/>
+      <w:r>
+        <w:rPr>
+          <w:rFonts w:ascii="Consolas" w:hAnsi="Consolas"/>
+          <w:b/>
+          <w:bCs/>
+          <w:sz w:val="20"/>
+          <w:szCs w:val="20"/>
+        </w:rPr>
+        <w:t xml:space="preserve"> </w:t>
+      </w:r>
+      <w:r>
+        <w:rPr>
+          <w:rFonts w:ascii="Consolas" w:hAnsi="Consolas"/>
+          <w:b/>
+          <w:bCs/>
+          <w:sz w:val="20"/>
+          <w:szCs w:val="20"/>
+        </w:rPr>
+        <w:t>Drag</w:t>
       </w:r>
       <w:r>
         <w:tab/>
@@ -17168,15 +18933,37 @@
         </w:rPr>
         <w:tab/>
       </w:r>
-      <w:r>
-        <w:rPr>
-          <w:rFonts w:ascii="Consolas" w:hAnsi="Consolas"/>
-          <w:b/>
-          <w:bCs/>
-          <w:sz w:val="20"/>
-          <w:szCs w:val="20"/>
-        </w:rPr>
-        <w:t>Alt Click</w:t>
+      <w:proofErr w:type="spellStart"/>
+      <w:r>
+        <w:rPr>
+          <w:rFonts w:ascii="Consolas" w:hAnsi="Consolas"/>
+          <w:b/>
+          <w:bCs/>
+          <w:sz w:val="20"/>
+          <w:szCs w:val="20"/>
+        </w:rPr>
+        <w:t>Opt</w:t>
+      </w:r>
+      <w:proofErr w:type="spellEnd"/>
+      <w:r>
+        <w:rPr>
+          <w:rFonts w:ascii="Consolas" w:hAnsi="Consolas"/>
+          <w:b/>
+          <w:bCs/>
+          <w:sz w:val="20"/>
+          <w:szCs w:val="20"/>
+        </w:rPr>
+        <w:t xml:space="preserve"> </w:t>
+      </w:r>
+      <w:r>
+        <w:rPr>
+          <w:rFonts w:ascii="Consolas" w:hAnsi="Consolas"/>
+          <w:b/>
+          <w:bCs/>
+          <w:sz w:val="20"/>
+          <w:szCs w:val="20"/>
+        </w:rPr>
+        <w:t>Click</w:t>
       </w:r>
       <w:r>
         <w:tab/>
@@ -17685,7 +19472,39 @@
           <w:sz w:val="20"/>
           <w:szCs w:val="20"/>
         </w:rPr>
-        <w:t xml:space="preserve"> Alt Drag</w:t>
+        <w:t xml:space="preserve"> </w:t>
+      </w:r>
+      <w:proofErr w:type="spellStart"/>
+      <w:r>
+        <w:rPr>
+          <w:rFonts w:ascii="Consolas" w:hAnsi="Consolas"/>
+          <w:b/>
+          <w:bCs/>
+          <w:sz w:val="20"/>
+          <w:szCs w:val="20"/>
+        </w:rPr>
+        <w:t>Opt</w:t>
+      </w:r>
+      <w:proofErr w:type="spellEnd"/>
+      <w:r>
+        <w:rPr>
+          <w:rFonts w:ascii="Consolas" w:hAnsi="Consolas"/>
+          <w:b/>
+          <w:bCs/>
+          <w:sz w:val="20"/>
+          <w:szCs w:val="20"/>
+        </w:rPr>
+        <w:t xml:space="preserve"> </w:t>
+      </w:r>
+      <w:r>
+        <w:rPr>
+          <w:rFonts w:ascii="Consolas" w:hAnsi="Consolas"/>
+          <w:b/>
+          <w:bCs/>
+          <w:sz w:val="20"/>
+          <w:szCs w:val="20"/>
+        </w:rPr>
+        <w:t>Drag</w:t>
       </w:r>
       <w:r>
         <w:tab/>
@@ -17810,7 +19629,38 @@
           <w:szCs w:val="20"/>
         </w:rPr>
         <w:tab/>
-        <w:t>Alt Click</w:t>
+      </w:r>
+      <w:proofErr w:type="spellStart"/>
+      <w:r>
+        <w:rPr>
+          <w:rFonts w:ascii="Consolas" w:hAnsi="Consolas"/>
+          <w:b/>
+          <w:bCs/>
+          <w:sz w:val="20"/>
+          <w:szCs w:val="20"/>
+        </w:rPr>
+        <w:t>Opt</w:t>
+      </w:r>
+      <w:proofErr w:type="spellEnd"/>
+      <w:r>
+        <w:rPr>
+          <w:rFonts w:ascii="Consolas" w:hAnsi="Consolas"/>
+          <w:b/>
+          <w:bCs/>
+          <w:sz w:val="20"/>
+          <w:szCs w:val="20"/>
+        </w:rPr>
+        <w:t xml:space="preserve"> </w:t>
+      </w:r>
+      <w:r>
+        <w:rPr>
+          <w:rFonts w:ascii="Consolas" w:hAnsi="Consolas"/>
+          <w:b/>
+          <w:bCs/>
+          <w:sz w:val="20"/>
+          <w:szCs w:val="20"/>
+        </w:rPr>
+        <w:t>Click</w:t>
       </w:r>
       <w:r>
         <w:tab/>
@@ -18371,15 +20221,37 @@
         </w:rPr>
         <w:tab/>
       </w:r>
-      <w:r>
-        <w:rPr>
-          <w:rFonts w:ascii="Consolas" w:hAnsi="Consolas"/>
-          <w:b/>
-          <w:bCs/>
-          <w:sz w:val="20"/>
-          <w:szCs w:val="20"/>
-        </w:rPr>
-        <w:t>Alt Drag ←</w:t>
+      <w:proofErr w:type="spellStart"/>
+      <w:r>
+        <w:rPr>
+          <w:rFonts w:ascii="Consolas" w:hAnsi="Consolas"/>
+          <w:b/>
+          <w:bCs/>
+          <w:sz w:val="20"/>
+          <w:szCs w:val="20"/>
+        </w:rPr>
+        <w:t>Opt</w:t>
+      </w:r>
+      <w:proofErr w:type="spellEnd"/>
+      <w:r>
+        <w:rPr>
+          <w:rFonts w:ascii="Consolas" w:hAnsi="Consolas"/>
+          <w:b/>
+          <w:bCs/>
+          <w:sz w:val="20"/>
+          <w:szCs w:val="20"/>
+        </w:rPr>
+        <w:t xml:space="preserve"> </w:t>
+      </w:r>
+      <w:r>
+        <w:rPr>
+          <w:rFonts w:ascii="Consolas" w:hAnsi="Consolas"/>
+          <w:b/>
+          <w:bCs/>
+          <w:sz w:val="20"/>
+          <w:szCs w:val="20"/>
+        </w:rPr>
+        <w:t>Drag ←</w:t>
       </w:r>
       <w:r>
         <w:rPr>
@@ -18469,16 +20341,18 @@
         </w:rPr>
         <w:tab/>
       </w:r>
-      <w:r>
-        <w:rPr>
-          <w:rFonts w:ascii="Consolas" w:hAnsi="Consolas"/>
-          <w:b/>
-          <w:bCs/>
-          <w:sz w:val="20"/>
-          <w:szCs w:val="20"/>
-        </w:rPr>
-        <w:t>Alt</w:t>
-      </w:r>
+      <w:proofErr w:type="spellStart"/>
+      <w:r>
+        <w:rPr>
+          <w:rFonts w:ascii="Consolas" w:hAnsi="Consolas"/>
+          <w:b/>
+          <w:bCs/>
+          <w:sz w:val="20"/>
+          <w:szCs w:val="20"/>
+        </w:rPr>
+        <w:t>Opt</w:t>
+      </w:r>
+      <w:proofErr w:type="spellEnd"/>
       <w:r>
         <w:tab/>
       </w:r>
@@ -18546,8 +20420,20 @@
           <w:sz w:val="20"/>
           <w:szCs w:val="20"/>
         </w:rPr>
-        <w:t xml:space="preserve"> Alt</w:t>
-      </w:r>
+        <w:t xml:space="preserve"> </w:t>
+      </w:r>
+      <w:proofErr w:type="spellStart"/>
+      <w:r>
+        <w:rPr>
+          <w:rFonts w:ascii="Consolas" w:hAnsi="Consolas"/>
+          <w:b/>
+          <w:bCs/>
+          <w:sz w:val="20"/>
+          <w:szCs w:val="20"/>
+        </w:rPr>
+        <w:t>Opt</w:t>
+      </w:r>
+      <w:proofErr w:type="spellEnd"/>
       <w:r>
         <w:tab/>
       </w:r>
@@ -18709,16 +20595,6 @@
         </w:rPr>
         <w:tab/>
       </w:r>
-      <w:r>
-        <w:rPr>
-          <w:rFonts w:ascii="Consolas" w:hAnsi="Consolas"/>
-          <w:b/>
-          <w:bCs/>
-          <w:sz w:val="20"/>
-          <w:szCs w:val="20"/>
-        </w:rPr>
-        <w:t xml:space="preserve">Alt </w:t>
-      </w:r>
       <w:proofErr w:type="spellStart"/>
       <w:r>
         <w:rPr>
@@ -18728,6 +20604,28 @@
           <w:sz w:val="20"/>
           <w:szCs w:val="20"/>
         </w:rPr>
+        <w:t>Opt</w:t>
+      </w:r>
+      <w:proofErr w:type="spellEnd"/>
+      <w:r>
+        <w:rPr>
+          <w:rFonts w:ascii="Consolas" w:hAnsi="Consolas"/>
+          <w:b/>
+          <w:bCs/>
+          <w:sz w:val="20"/>
+          <w:szCs w:val="20"/>
+        </w:rPr>
+        <w:t xml:space="preserve"> </w:t>
+      </w:r>
+      <w:proofErr w:type="spellStart"/>
+      <w:r>
+        <w:rPr>
+          <w:rFonts w:ascii="Consolas" w:hAnsi="Consolas"/>
+          <w:b/>
+          <w:bCs/>
+          <w:sz w:val="20"/>
+          <w:szCs w:val="20"/>
+        </w:rPr>
         <w:t>Drag+Drop</w:t>
       </w:r>
       <w:proofErr w:type="spellEnd"/>
@@ -18790,7 +20688,39 @@
           <w:sz w:val="20"/>
           <w:szCs w:val="20"/>
         </w:rPr>
-        <w:t xml:space="preserve"> Alt Click</w:t>
+        <w:t xml:space="preserve"> </w:t>
+      </w:r>
+      <w:proofErr w:type="spellStart"/>
+      <w:r>
+        <w:rPr>
+          <w:rFonts w:ascii="Consolas" w:hAnsi="Consolas"/>
+          <w:b/>
+          <w:bCs/>
+          <w:sz w:val="20"/>
+          <w:szCs w:val="20"/>
+        </w:rPr>
+        <w:t>Opt</w:t>
+      </w:r>
+      <w:proofErr w:type="spellEnd"/>
+      <w:r>
+        <w:rPr>
+          <w:rFonts w:ascii="Consolas" w:hAnsi="Consolas"/>
+          <w:b/>
+          <w:bCs/>
+          <w:sz w:val="20"/>
+          <w:szCs w:val="20"/>
+        </w:rPr>
+        <w:t xml:space="preserve"> </w:t>
+      </w:r>
+      <w:r>
+        <w:rPr>
+          <w:rFonts w:ascii="Consolas" w:hAnsi="Consolas"/>
+          <w:b/>
+          <w:bCs/>
+          <w:sz w:val="20"/>
+          <w:szCs w:val="20"/>
+        </w:rPr>
+        <w:t>Click</w:t>
       </w:r>
       <w:r>
         <w:tab/>
@@ -19131,17 +21061,39 @@
           <w:sz w:val="18"/>
           <w:szCs w:val="18"/>
         </w:rPr>
-        <w:t xml:space="preserve"> Alt</w:t>
-      </w:r>
-      <w:r>
-        <w:rPr>
-          <w:rFonts w:ascii="Consolas" w:hAnsi="Consolas"/>
-          <w:b/>
-          <w:bCs/>
-          <w:sz w:val="20"/>
-          <w:szCs w:val="20"/>
-        </w:rPr>
-        <w:t xml:space="preserve"> Click</w:t>
+        <w:t xml:space="preserve"> </w:t>
+      </w:r>
+      <w:proofErr w:type="spellStart"/>
+      <w:r>
+        <w:rPr>
+          <w:rFonts w:ascii="Consolas" w:hAnsi="Consolas"/>
+          <w:b/>
+          <w:bCs/>
+          <w:sz w:val="18"/>
+          <w:szCs w:val="18"/>
+        </w:rPr>
+        <w:t>Opt</w:t>
+      </w:r>
+      <w:proofErr w:type="spellEnd"/>
+      <w:r>
+        <w:rPr>
+          <w:rFonts w:ascii="Consolas" w:hAnsi="Consolas"/>
+          <w:b/>
+          <w:bCs/>
+          <w:sz w:val="18"/>
+          <w:szCs w:val="18"/>
+        </w:rPr>
+        <w:t xml:space="preserve"> </w:t>
+      </w:r>
+      <w:r>
+        <w:rPr>
+          <w:rFonts w:ascii="Consolas" w:hAnsi="Consolas"/>
+          <w:b/>
+          <w:bCs/>
+          <w:sz w:val="20"/>
+          <w:szCs w:val="20"/>
+        </w:rPr>
+        <w:t>Click</w:t>
       </w:r>
       <w:r>
         <w:tab/>
@@ -19256,17 +21208,38 @@
           <w:szCs w:val="18"/>
         </w:rPr>
         <w:tab/>
-        <w:t>Alt</w:t>
-      </w:r>
-      <w:r>
-        <w:rPr>
-          <w:rFonts w:ascii="Consolas" w:hAnsi="Consolas"/>
-          <w:b/>
-          <w:bCs/>
-          <w:sz w:val="20"/>
-          <w:szCs w:val="20"/>
-        </w:rPr>
-        <w:t xml:space="preserve"> Click</w:t>
+      </w:r>
+      <w:proofErr w:type="spellStart"/>
+      <w:r>
+        <w:rPr>
+          <w:rFonts w:ascii="Consolas" w:hAnsi="Consolas"/>
+          <w:b/>
+          <w:bCs/>
+          <w:sz w:val="18"/>
+          <w:szCs w:val="18"/>
+        </w:rPr>
+        <w:t>Opt</w:t>
+      </w:r>
+      <w:proofErr w:type="spellEnd"/>
+      <w:r>
+        <w:rPr>
+          <w:rFonts w:ascii="Consolas" w:hAnsi="Consolas"/>
+          <w:b/>
+          <w:bCs/>
+          <w:sz w:val="18"/>
+          <w:szCs w:val="18"/>
+        </w:rPr>
+        <w:t xml:space="preserve"> </w:t>
+      </w:r>
+      <w:r>
+        <w:rPr>
+          <w:rFonts w:ascii="Consolas" w:hAnsi="Consolas"/>
+          <w:b/>
+          <w:bCs/>
+          <w:sz w:val="20"/>
+          <w:szCs w:val="20"/>
+        </w:rPr>
+        <w:t>Click</w:t>
       </w:r>
       <w:r>
         <w:tab/>
@@ -19341,15 +21314,37 @@
         </w:rPr>
         <w:tab/>
       </w:r>
-      <w:r>
-        <w:rPr>
-          <w:rFonts w:ascii="Consolas" w:hAnsi="Consolas"/>
-          <w:b/>
-          <w:bCs/>
-          <w:sz w:val="20"/>
-          <w:szCs w:val="20"/>
-        </w:rPr>
-        <w:t>Alt R</w:t>
+      <w:proofErr w:type="spellStart"/>
+      <w:r>
+        <w:rPr>
+          <w:rFonts w:ascii="Consolas" w:hAnsi="Consolas"/>
+          <w:b/>
+          <w:bCs/>
+          <w:sz w:val="20"/>
+          <w:szCs w:val="20"/>
+        </w:rPr>
+        <w:t>Opt</w:t>
+      </w:r>
+      <w:proofErr w:type="spellEnd"/>
+      <w:r>
+        <w:rPr>
+          <w:rFonts w:ascii="Consolas" w:hAnsi="Consolas"/>
+          <w:b/>
+          <w:bCs/>
+          <w:sz w:val="20"/>
+          <w:szCs w:val="20"/>
+        </w:rPr>
+        <w:t xml:space="preserve"> </w:t>
+      </w:r>
+      <w:r>
+        <w:rPr>
+          <w:rFonts w:ascii="Consolas" w:hAnsi="Consolas"/>
+          <w:b/>
+          <w:bCs/>
+          <w:sz w:val="20"/>
+          <w:szCs w:val="20"/>
+        </w:rPr>
+        <w:t>R</w:t>
       </w:r>
       <w:r>
         <w:rPr>
@@ -19466,15 +21461,37 @@
         </w:rPr>
         <w:tab/>
       </w:r>
-      <w:r>
-        <w:rPr>
-          <w:rFonts w:ascii="Consolas" w:hAnsi="Consolas"/>
-          <w:b/>
-          <w:bCs/>
-          <w:sz w:val="20"/>
-          <w:szCs w:val="20"/>
-        </w:rPr>
-        <w:t>Alt Drag</w:t>
+      <w:proofErr w:type="spellStart"/>
+      <w:r>
+        <w:rPr>
+          <w:rFonts w:ascii="Consolas" w:hAnsi="Consolas"/>
+          <w:b/>
+          <w:bCs/>
+          <w:sz w:val="20"/>
+          <w:szCs w:val="20"/>
+        </w:rPr>
+        <w:t>Opt</w:t>
+      </w:r>
+      <w:proofErr w:type="spellEnd"/>
+      <w:r>
+        <w:rPr>
+          <w:rFonts w:ascii="Consolas" w:hAnsi="Consolas"/>
+          <w:b/>
+          <w:bCs/>
+          <w:sz w:val="20"/>
+          <w:szCs w:val="20"/>
+        </w:rPr>
+        <w:t xml:space="preserve"> </w:t>
+      </w:r>
+      <w:r>
+        <w:rPr>
+          <w:rFonts w:ascii="Consolas" w:hAnsi="Consolas"/>
+          <w:b/>
+          <w:bCs/>
+          <w:sz w:val="20"/>
+          <w:szCs w:val="20"/>
+        </w:rPr>
+        <w:t>Drag</w:t>
       </w:r>
       <w:r>
         <w:tab/>
@@ -19779,8 +21796,20 @@
           <w:sz w:val="20"/>
           <w:szCs w:val="20"/>
         </w:rPr>
-        <w:t xml:space="preserve"> Alt</w:t>
-      </w:r>
+        <w:t xml:space="preserve"> </w:t>
+      </w:r>
+      <w:proofErr w:type="spellStart"/>
+      <w:r>
+        <w:rPr>
+          <w:rFonts w:ascii="Consolas" w:hAnsi="Consolas"/>
+          <w:b/>
+          <w:bCs/>
+          <w:sz w:val="20"/>
+          <w:szCs w:val="20"/>
+        </w:rPr>
+        <w:t>Opt</w:t>
+      </w:r>
+      <w:proofErr w:type="spellEnd"/>
       <w:r>
         <w:tab/>
       </w:r>
@@ -20212,15 +22241,37 @@
         </w:rPr>
         <w:tab/>
       </w:r>
-      <w:r>
-        <w:rPr>
-          <w:rFonts w:ascii="Consolas" w:hAnsi="Consolas"/>
-          <w:b/>
-          <w:bCs/>
-          <w:sz w:val="20"/>
-          <w:szCs w:val="20"/>
-        </w:rPr>
-        <w:t>Alt Click</w:t>
+      <w:proofErr w:type="spellStart"/>
+      <w:r>
+        <w:rPr>
+          <w:rFonts w:ascii="Consolas" w:hAnsi="Consolas"/>
+          <w:b/>
+          <w:bCs/>
+          <w:sz w:val="20"/>
+          <w:szCs w:val="20"/>
+        </w:rPr>
+        <w:t>Opt</w:t>
+      </w:r>
+      <w:proofErr w:type="spellEnd"/>
+      <w:r>
+        <w:rPr>
+          <w:rFonts w:ascii="Consolas" w:hAnsi="Consolas"/>
+          <w:b/>
+          <w:bCs/>
+          <w:sz w:val="20"/>
+          <w:szCs w:val="20"/>
+        </w:rPr>
+        <w:t xml:space="preserve"> </w:t>
+      </w:r>
+      <w:r>
+        <w:rPr>
+          <w:rFonts w:ascii="Consolas" w:hAnsi="Consolas"/>
+          <w:b/>
+          <w:bCs/>
+          <w:sz w:val="20"/>
+          <w:szCs w:val="20"/>
+        </w:rPr>
+        <w:t>Click</w:t>
       </w:r>
       <w:r>
         <w:tab/>
@@ -20313,15 +22364,37 @@
         </w:rPr>
         <w:tab/>
       </w:r>
-      <w:r>
-        <w:rPr>
-          <w:rFonts w:ascii="Consolas" w:hAnsi="Consolas"/>
-          <w:b/>
-          <w:bCs/>
-          <w:sz w:val="20"/>
-          <w:szCs w:val="20"/>
-        </w:rPr>
-        <w:t>Alt Num 0</w:t>
+      <w:proofErr w:type="spellStart"/>
+      <w:r>
+        <w:rPr>
+          <w:rFonts w:ascii="Consolas" w:hAnsi="Consolas"/>
+          <w:b/>
+          <w:bCs/>
+          <w:sz w:val="20"/>
+          <w:szCs w:val="20"/>
+        </w:rPr>
+        <w:t>Opt</w:t>
+      </w:r>
+      <w:proofErr w:type="spellEnd"/>
+      <w:r>
+        <w:rPr>
+          <w:rFonts w:ascii="Consolas" w:hAnsi="Consolas"/>
+          <w:b/>
+          <w:bCs/>
+          <w:sz w:val="20"/>
+          <w:szCs w:val="20"/>
+        </w:rPr>
+        <w:t xml:space="preserve"> </w:t>
+      </w:r>
+      <w:r>
+        <w:rPr>
+          <w:rFonts w:ascii="Consolas" w:hAnsi="Consolas"/>
+          <w:b/>
+          <w:bCs/>
+          <w:sz w:val="20"/>
+          <w:szCs w:val="20"/>
+        </w:rPr>
+        <w:t>Num 0</w:t>
       </w:r>
       <w:r>
         <w:tab/>
@@ -20347,15 +22420,37 @@
         </w:rPr>
         <w:tab/>
       </w:r>
-      <w:r>
-        <w:rPr>
-          <w:rFonts w:ascii="Consolas" w:hAnsi="Consolas"/>
-          <w:b/>
-          <w:bCs/>
-          <w:sz w:val="20"/>
-          <w:szCs w:val="20"/>
-        </w:rPr>
-        <w:t>Alt Num 1</w:t>
+      <w:proofErr w:type="spellStart"/>
+      <w:r>
+        <w:rPr>
+          <w:rFonts w:ascii="Consolas" w:hAnsi="Consolas"/>
+          <w:b/>
+          <w:bCs/>
+          <w:sz w:val="20"/>
+          <w:szCs w:val="20"/>
+        </w:rPr>
+        <w:t>Opt</w:t>
+      </w:r>
+      <w:proofErr w:type="spellEnd"/>
+      <w:r>
+        <w:rPr>
+          <w:rFonts w:ascii="Consolas" w:hAnsi="Consolas"/>
+          <w:b/>
+          <w:bCs/>
+          <w:sz w:val="20"/>
+          <w:szCs w:val="20"/>
+        </w:rPr>
+        <w:t xml:space="preserve"> </w:t>
+      </w:r>
+      <w:r>
+        <w:rPr>
+          <w:rFonts w:ascii="Consolas" w:hAnsi="Consolas"/>
+          <w:b/>
+          <w:bCs/>
+          <w:sz w:val="20"/>
+          <w:szCs w:val="20"/>
+        </w:rPr>
+        <w:t>Num 1</w:t>
       </w:r>
       <w:r>
         <w:rPr>
@@ -20468,15 +22563,37 @@
         </w:rPr>
         <w:tab/>
       </w:r>
-      <w:r>
-        <w:rPr>
-          <w:rFonts w:ascii="Consolas" w:hAnsi="Consolas"/>
-          <w:b/>
-          <w:bCs/>
-          <w:sz w:val="20"/>
-          <w:szCs w:val="20"/>
-        </w:rPr>
-        <w:t>Alt U</w:t>
+      <w:proofErr w:type="spellStart"/>
+      <w:r>
+        <w:rPr>
+          <w:rFonts w:ascii="Consolas" w:hAnsi="Consolas"/>
+          <w:b/>
+          <w:bCs/>
+          <w:sz w:val="20"/>
+          <w:szCs w:val="20"/>
+        </w:rPr>
+        <w:t>Opt</w:t>
+      </w:r>
+      <w:proofErr w:type="spellEnd"/>
+      <w:r>
+        <w:rPr>
+          <w:rFonts w:ascii="Consolas" w:hAnsi="Consolas"/>
+          <w:b/>
+          <w:bCs/>
+          <w:sz w:val="20"/>
+          <w:szCs w:val="20"/>
+        </w:rPr>
+        <w:t xml:space="preserve"> </w:t>
+      </w:r>
+      <w:r>
+        <w:rPr>
+          <w:rFonts w:ascii="Consolas" w:hAnsi="Consolas"/>
+          <w:b/>
+          <w:bCs/>
+          <w:sz w:val="20"/>
+          <w:szCs w:val="20"/>
+        </w:rPr>
+        <w:t>U</w:t>
       </w:r>
       <w:r>
         <w:tab/>
@@ -20537,15 +22654,37 @@
         </w:rPr>
         <w:tab/>
       </w:r>
-      <w:r>
-        <w:rPr>
-          <w:rFonts w:ascii="Consolas" w:hAnsi="Consolas"/>
-          <w:b/>
-          <w:bCs/>
-          <w:sz w:val="20"/>
-          <w:szCs w:val="20"/>
-        </w:rPr>
-        <w:t>Alt K</w:t>
+      <w:proofErr w:type="spellStart"/>
+      <w:r>
+        <w:rPr>
+          <w:rFonts w:ascii="Consolas" w:hAnsi="Consolas"/>
+          <w:b/>
+          <w:bCs/>
+          <w:sz w:val="20"/>
+          <w:szCs w:val="20"/>
+        </w:rPr>
+        <w:t>Opt</w:t>
+      </w:r>
+      <w:proofErr w:type="spellEnd"/>
+      <w:r>
+        <w:rPr>
+          <w:rFonts w:ascii="Consolas" w:hAnsi="Consolas"/>
+          <w:b/>
+          <w:bCs/>
+          <w:sz w:val="20"/>
+          <w:szCs w:val="20"/>
+        </w:rPr>
+        <w:t xml:space="preserve"> </w:t>
+      </w:r>
+      <w:r>
+        <w:rPr>
+          <w:rFonts w:ascii="Consolas" w:hAnsi="Consolas"/>
+          <w:b/>
+          <w:bCs/>
+          <w:sz w:val="20"/>
+          <w:szCs w:val="20"/>
+        </w:rPr>
+        <w:t>K</w:t>
       </w:r>
       <w:r>
         <w:tab/>
@@ -20654,15 +22793,37 @@
         </w:rPr>
         <w:tab/>
       </w:r>
-      <w:r>
-        <w:rPr>
-          <w:rFonts w:ascii="Consolas" w:hAnsi="Consolas"/>
-          <w:b/>
-          <w:bCs/>
-          <w:sz w:val="20"/>
-          <w:szCs w:val="20"/>
-        </w:rPr>
-        <w:t>Alt ↑</w:t>
+      <w:proofErr w:type="spellStart"/>
+      <w:r>
+        <w:rPr>
+          <w:rFonts w:ascii="Consolas" w:hAnsi="Consolas"/>
+          <w:b/>
+          <w:bCs/>
+          <w:sz w:val="20"/>
+          <w:szCs w:val="20"/>
+        </w:rPr>
+        <w:t>Opt</w:t>
+      </w:r>
+      <w:proofErr w:type="spellEnd"/>
+      <w:r>
+        <w:rPr>
+          <w:rFonts w:ascii="Consolas" w:hAnsi="Consolas"/>
+          <w:b/>
+          <w:bCs/>
+          <w:sz w:val="20"/>
+          <w:szCs w:val="20"/>
+        </w:rPr>
+        <w:t xml:space="preserve"> </w:t>
+      </w:r>
+      <w:r>
+        <w:rPr>
+          <w:rFonts w:ascii="Consolas" w:hAnsi="Consolas"/>
+          <w:b/>
+          <w:bCs/>
+          <w:sz w:val="20"/>
+          <w:szCs w:val="20"/>
+        </w:rPr>
+        <w:t>↑</w:t>
       </w:r>
       <w:r>
         <w:rPr>
@@ -21099,15 +23260,37 @@
         </w:rPr>
         <w:tab/>
       </w:r>
-      <w:r>
-        <w:rPr>
-          <w:rFonts w:ascii="Consolas" w:hAnsi="Consolas"/>
-          <w:b/>
-          <w:bCs/>
-          <w:sz w:val="20"/>
-          <w:szCs w:val="20"/>
-        </w:rPr>
-        <w:t>Alt A</w:t>
+      <w:proofErr w:type="spellStart"/>
+      <w:r>
+        <w:rPr>
+          <w:rFonts w:ascii="Consolas" w:hAnsi="Consolas"/>
+          <w:b/>
+          <w:bCs/>
+          <w:sz w:val="20"/>
+          <w:szCs w:val="20"/>
+        </w:rPr>
+        <w:t>Opt</w:t>
+      </w:r>
+      <w:proofErr w:type="spellEnd"/>
+      <w:r>
+        <w:rPr>
+          <w:rFonts w:ascii="Consolas" w:hAnsi="Consolas"/>
+          <w:b/>
+          <w:bCs/>
+          <w:sz w:val="20"/>
+          <w:szCs w:val="20"/>
+        </w:rPr>
+        <w:t xml:space="preserve"> </w:t>
+      </w:r>
+      <w:r>
+        <w:rPr>
+          <w:rFonts w:ascii="Consolas" w:hAnsi="Consolas"/>
+          <w:b/>
+          <w:bCs/>
+          <w:sz w:val="20"/>
+          <w:szCs w:val="20"/>
+        </w:rPr>
+        <w:t>A</w:t>
       </w:r>
       <w:r>
         <w:tab/>
@@ -21146,15 +23329,37 @@
         </w:rPr>
         <w:tab/>
       </w:r>
-      <w:r>
-        <w:rPr>
-          <w:rFonts w:ascii="Consolas" w:hAnsi="Consolas"/>
-          <w:b/>
-          <w:bCs/>
-          <w:sz w:val="20"/>
-          <w:szCs w:val="20"/>
-        </w:rPr>
-        <w:t>Alt E</w:t>
+      <w:proofErr w:type="spellStart"/>
+      <w:r>
+        <w:rPr>
+          <w:rFonts w:ascii="Consolas" w:hAnsi="Consolas"/>
+          <w:b/>
+          <w:bCs/>
+          <w:sz w:val="20"/>
+          <w:szCs w:val="20"/>
+        </w:rPr>
+        <w:t>Opt</w:t>
+      </w:r>
+      <w:proofErr w:type="spellEnd"/>
+      <w:r>
+        <w:rPr>
+          <w:rFonts w:ascii="Consolas" w:hAnsi="Consolas"/>
+          <w:b/>
+          <w:bCs/>
+          <w:sz w:val="20"/>
+          <w:szCs w:val="20"/>
+        </w:rPr>
+        <w:t xml:space="preserve"> </w:t>
+      </w:r>
+      <w:r>
+        <w:rPr>
+          <w:rFonts w:ascii="Consolas" w:hAnsi="Consolas"/>
+          <w:b/>
+          <w:bCs/>
+          <w:sz w:val="20"/>
+          <w:szCs w:val="20"/>
+        </w:rPr>
+        <w:t>E</w:t>
       </w:r>
       <w:r>
         <w:tab/>
@@ -21334,7 +23539,39 @@
           <w:sz w:val="20"/>
           <w:szCs w:val="20"/>
         </w:rPr>
-        <w:t xml:space="preserve"> Alt ←</w:t>
+        <w:t xml:space="preserve"> </w:t>
+      </w:r>
+      <w:proofErr w:type="spellStart"/>
+      <w:r>
+        <w:rPr>
+          <w:rFonts w:ascii="Consolas" w:hAnsi="Consolas"/>
+          <w:b/>
+          <w:bCs/>
+          <w:sz w:val="20"/>
+          <w:szCs w:val="20"/>
+        </w:rPr>
+        <w:t>Opt</w:t>
+      </w:r>
+      <w:proofErr w:type="spellEnd"/>
+      <w:r>
+        <w:rPr>
+          <w:rFonts w:ascii="Consolas" w:hAnsi="Consolas"/>
+          <w:b/>
+          <w:bCs/>
+          <w:sz w:val="20"/>
+          <w:szCs w:val="20"/>
+        </w:rPr>
+        <w:t xml:space="preserve"> </w:t>
+      </w:r>
+      <w:r>
+        <w:rPr>
+          <w:rFonts w:ascii="Consolas" w:hAnsi="Consolas"/>
+          <w:b/>
+          <w:bCs/>
+          <w:sz w:val="20"/>
+          <w:szCs w:val="20"/>
+        </w:rPr>
+        <w:t>←</w:t>
       </w:r>
       <w:r>
         <w:rPr>
@@ -21549,7 +23786,7 @@
       <w:rPr>
         <w:color w:val="808080" w:themeColor="background1" w:themeShade="80"/>
       </w:rPr>
-      <w:t>6</w:t>
+      <w:t>7</w:t>
     </w:r>
     <w:r>
       <w:rPr>
@@ -21593,14 +23830,16 @@
       </w:rPr>
       <w:t xml:space="preserve">, </w:t>
     </w:r>
+    <w:proofErr w:type="spellStart"/>
     <w:r>
       <w:rPr>
         <w:rFonts w:ascii="Consolas" w:hAnsi="Consolas"/>
         <w:bCs/>
         <w:color w:val="808080" w:themeColor="background1" w:themeShade="80"/>
       </w:rPr>
-      <w:t>Alt</w:t>
+      <w:t>Opt</w:t>
     </w:r>
+    <w:proofErr w:type="spellEnd"/>
     <w:r>
       <w:rPr>
         <w:bCs/>
@@ -22134,6 +24373,7 @@
   <w:style w:type="character" w:default="1" w:styleId="DefaultParagraphFont">
     <w:name w:val="Default Paragraph Font"/>
     <w:uiPriority w:val="1"/>
+    <w:semiHidden/>
     <w:unhideWhenUsed/>
   </w:style>
   <w:style w:type="table" w:default="1" w:styleId="TableNormal">

</xml_diff>